<commit_message>
Improved the doc template
</commit_message>
<xml_diff>
--- a/Document-Templates/BASSCOM-Document-Template-Oct-2020.docx
+++ b/Document-Templates/BASSCOM-Document-Template-Oct-2020.docx
@@ -8,14 +8,23 @@
         <w:spacing w:before="0"/>
         <w:jc w:val="center"/>
         <w:rPr>
-          <w:lang w:val="bg-BG"/>
-        </w:rPr>
-      </w:pPr>
-      <w:r>
-        <w:rPr>
-          <w:lang w:val="bg-BG"/>
-        </w:rPr>
-        <w:t>Задачи за масиви</w:t>
+          <w:szCs w:val="44"/>
+          <w:lang w:val="bg-BG"/>
+        </w:rPr>
+      </w:pPr>
+      <w:r>
+        <w:rPr>
+          <w:szCs w:val="44"/>
+          <w:lang w:val="bg-BG"/>
+        </w:rPr>
+        <w:t xml:space="preserve">Задачи за </w:t>
+      </w:r>
+      <w:r>
+        <w:rPr>
+          <w:szCs w:val="44"/>
+          <w:lang w:val="bg-BG"/>
+        </w:rPr>
+        <w:t>прости изчисления</w:t>
       </w:r>
     </w:p>
     <w:p>
@@ -34,7 +43,13 @@
         <w:rPr>
           <w:lang w:val="bg-BG"/>
         </w:rPr>
-        <w:t xml:space="preserve"> върху масиви</w:t>
+        <w:t xml:space="preserve"> върху </w:t>
+      </w:r>
+      <w:r>
+        <w:rPr>
+          <w:lang w:val="bg-BG"/>
+        </w:rPr>
+        <w:t>прости изчисления, оператори и изрази</w:t>
       </w:r>
       <w:r>
         <w:rPr>
@@ -46,18 +61,2608 @@
     <w:p>
       <w:pPr>
         <w:pStyle w:val="Heading2"/>
-        <w:numPr>
-          <w:ilvl w:val="0"/>
-          <w:numId w:val="40"/>
-        </w:numPr>
-        <w:rPr>
-          <w:lang w:val="bg-BG"/>
-        </w:rPr>
-      </w:pPr>
-      <w:r>
-        <w:rPr>
-          <w:lang w:val="bg-BG"/>
-        </w:rPr>
+      </w:pPr>
+      <w:r>
+        <w:t xml:space="preserve">Празно </w:t>
+      </w:r>
+      <w:r>
+        <w:rPr>
+          <w:lang w:val="en-US"/>
+        </w:rPr>
+        <w:t>Visual Studio</w:t>
+      </w:r>
+      <w:r>
+        <w:t xml:space="preserve"> решение (</w:t>
+      </w:r>
+      <w:r>
+        <w:rPr>
+          <w:lang w:val="en-US"/>
+        </w:rPr>
+        <w:t>Blank Solution</w:t>
+      </w:r>
+      <w:r>
+        <w:t>)</w:t>
+      </w:r>
+    </w:p>
+    <w:p>
+      <w:r>
+        <w:rPr>
+          <w:lang w:val="bg-BG"/>
+        </w:rPr>
+        <w:t>В настоящото практическо занимание ще използваме </w:t>
+      </w:r>
+      <w:r>
+        <w:rPr>
+          <w:b/>
+          <w:bCs/>
+        </w:rPr>
+        <w:t>Blank Solution</w:t>
+      </w:r>
+      <w:r>
+        <w:rPr>
+          <w:b/>
+          <w:bCs/>
+          <w:lang w:val="bg-BG"/>
+        </w:rPr>
+        <w:t xml:space="preserve"> с няколко проекта</w:t>
+      </w:r>
+      <w:r>
+        <w:rPr>
+          <w:lang w:val="bg-BG"/>
+        </w:rPr>
+        <w:t xml:space="preserve">, за да организираме решенията на задачите от упражненията – всяка задача в отделен проект и всички проекти в общ </w:t>
+      </w:r>
+      <w:r>
+        <w:t>solution</w:t>
+      </w:r>
+      <w:r>
+        <w:t>.</w:t>
+      </w:r>
+    </w:p>
+    <w:p>
+      <w:pPr>
+        <w:spacing w:before="0" w:after="160" w:line="259" w:lineRule="auto"/>
+      </w:pPr>
+      <w:r>
+        <w:rPr>
+          <w:lang w:val="bg-BG"/>
+        </w:rPr>
+        <w:t>Стартираме</w:t>
+      </w:r>
+      <w:r>
+        <w:t xml:space="preserve"> </w:t>
+      </w:r>
+      <w:r>
+        <w:rPr>
+          <w:b/>
+          <w:bCs/>
+        </w:rPr>
+        <w:t>Visual Studio</w:t>
+      </w:r>
+      <w:r>
+        <w:t>.</w:t>
+      </w:r>
+    </w:p>
+    <w:p>
+      <w:pPr>
+        <w:spacing w:before="0" w:after="160" w:line="259" w:lineRule="auto"/>
+        <w:rPr>
+          <w:lang w:val="bg-BG"/>
+        </w:rPr>
+      </w:pPr>
+      <w:r>
+        <w:rPr>
+          <w:lang w:val="bg-BG"/>
+        </w:rPr>
+        <w:t>Създаваме нов</w:t>
+      </w:r>
+      <w:r>
+        <w:t> </w:t>
+      </w:r>
+      <w:r>
+        <w:rPr>
+          <w:b/>
+          <w:bCs/>
+        </w:rPr>
+        <w:t>Blank Solution:</w:t>
+      </w:r>
+      <w:r>
+        <w:t> [</w:t>
+      </w:r>
+      <w:r>
+        <w:rPr>
+          <w:b/>
+          <w:bCs/>
+        </w:rPr>
+        <w:t>File</w:t>
+      </w:r>
+      <w:r>
+        <w:t>] -&gt; [</w:t>
+      </w:r>
+      <w:r>
+        <w:rPr>
+          <w:b/>
+          <w:bCs/>
+        </w:rPr>
+        <w:t>New</w:t>
+      </w:r>
+      <w:r>
+        <w:t>] -&gt; [</w:t>
+      </w:r>
+      <w:r>
+        <w:rPr>
+          <w:b/>
+          <w:bCs/>
+        </w:rPr>
+        <w:t>Project</w:t>
+      </w:r>
+      <w:r>
+        <w:t>]</w:t>
+      </w:r>
+      <w:r>
+        <w:rPr>
+          <w:lang w:val="bg-BG"/>
+        </w:rPr>
+        <w:t>:</w:t>
+      </w:r>
+    </w:p>
+    <w:p>
+      <w:pPr>
+        <w:jc w:val="center"/>
+      </w:pPr>
+      <w:r>
+        <w:rPr>
+          <w:noProof/>
+        </w:rPr>
+        <w:drawing>
+          <wp:inline distT="0" distB="0" distL="0" distR="0" wp14:anchorId="5582C52E" wp14:editId="14D34C8E">
+            <wp:extent cx="5695950" cy="3219450"/>
+            <wp:effectExtent l="0" t="0" r="0" b="0"/>
+            <wp:docPr id="17" name="Picture 17"/>
+            <wp:cNvGraphicFramePr>
+              <a:graphicFrameLocks xmlns:a="http://schemas.openxmlformats.org/drawingml/2006/main" noChangeAspect="1"/>
+            </wp:cNvGraphicFramePr>
+            <a:graphic xmlns:a="http://schemas.openxmlformats.org/drawingml/2006/main">
+              <a:graphicData uri="http://schemas.openxmlformats.org/drawingml/2006/picture">
+                <pic:pic xmlns:pic="http://schemas.openxmlformats.org/drawingml/2006/picture">
+                  <pic:nvPicPr>
+                    <pic:cNvPr id="0" name="Picture 16"/>
+                    <pic:cNvPicPr>
+                      <a:picLocks noChangeAspect="1" noChangeArrowheads="1"/>
+                    </pic:cNvPicPr>
+                  </pic:nvPicPr>
+                  <pic:blipFill>
+                    <a:blip r:embed="rId8">
+                      <a:extLst>
+                        <a:ext uri="{28A0092B-C50C-407E-A947-70E740481C1C}">
+                          <a14:useLocalDpi xmlns:a14="http://schemas.microsoft.com/office/drawing/2010/main" val="0"/>
+                        </a:ext>
+                      </a:extLst>
+                    </a:blip>
+                    <a:srcRect/>
+                    <a:stretch>
+                      <a:fillRect/>
+                    </a:stretch>
+                  </pic:blipFill>
+                  <pic:spPr bwMode="auto">
+                    <a:xfrm>
+                      <a:off x="0" y="0"/>
+                      <a:ext cx="5695950" cy="3219450"/>
+                    </a:xfrm>
+                    <a:prstGeom prst="rect">
+                      <a:avLst/>
+                    </a:prstGeom>
+                    <a:noFill/>
+                    <a:ln>
+                      <a:noFill/>
+                    </a:ln>
+                  </pic:spPr>
+                </pic:pic>
+              </a:graphicData>
+            </a:graphic>
+          </wp:inline>
+        </w:drawing>
+      </w:r>
+    </w:p>
+    <w:p>
+      <w:pPr>
+        <w:spacing w:after="160" w:line="259" w:lineRule="auto"/>
+      </w:pPr>
+      <w:r>
+        <w:rPr>
+          <w:lang w:val="bg-BG"/>
+        </w:rPr>
+        <w:t>Избираме от диалоговия прозорец</w:t>
+      </w:r>
+      <w:r>
+        <w:t xml:space="preserve"> [</w:t>
+      </w:r>
+      <w:r>
+        <w:rPr>
+          <w:b/>
+          <w:bCs/>
+        </w:rPr>
+        <w:t>Templates</w:t>
+      </w:r>
+      <w:r>
+        <w:t>] -&gt; [</w:t>
+      </w:r>
+      <w:r>
+        <w:rPr>
+          <w:b/>
+          <w:bCs/>
+        </w:rPr>
+        <w:t>Other Project Types</w:t>
+      </w:r>
+      <w:r>
+        <w:t>] -&gt; [</w:t>
+      </w:r>
+      <w:r>
+        <w:rPr>
+          <w:b/>
+          <w:bCs/>
+        </w:rPr>
+        <w:t>Visual Studio Solutions</w:t>
+      </w:r>
+      <w:r>
+        <w:t>] -&gt; [</w:t>
+      </w:r>
+      <w:r>
+        <w:rPr>
+          <w:b/>
+          <w:bCs/>
+        </w:rPr>
+        <w:t>Blank Solution</w:t>
+      </w:r>
+      <w:r>
+        <w:t xml:space="preserve">] и </w:t>
+      </w:r>
+      <w:r>
+        <w:rPr>
+          <w:lang w:val="bg-BG"/>
+        </w:rPr>
+        <w:t>даваме подходящо име на проекта, например</w:t>
+      </w:r>
+      <w:r>
+        <w:t xml:space="preserve"> “</w:t>
+      </w:r>
+      <w:r>
+        <w:rPr>
+          <w:rStyle w:val="CodeChar"/>
+        </w:rPr>
+        <w:t>Simple-Calculations</w:t>
+      </w:r>
+      <w:r>
+        <w:t>”:</w:t>
+      </w:r>
+    </w:p>
+    <w:p>
+      <w:pPr>
+        <w:jc w:val="center"/>
+      </w:pPr>
+      <w:r>
+        <w:drawing>
+          <wp:inline distT="0" distB="0" distL="0" distR="0" wp14:anchorId="092CAB12" wp14:editId="11AB8FF5">
+            <wp:extent cx="6088849" cy="3384550"/>
+            <wp:effectExtent l="0" t="0" r="7620" b="6350"/>
+            <wp:docPr id="18" name="Picture 18"/>
+            <wp:cNvGraphicFramePr>
+              <a:graphicFrameLocks xmlns:a="http://schemas.openxmlformats.org/drawingml/2006/main" noChangeAspect="1"/>
+            </wp:cNvGraphicFramePr>
+            <a:graphic xmlns:a="http://schemas.openxmlformats.org/drawingml/2006/main">
+              <a:graphicData uri="http://schemas.openxmlformats.org/drawingml/2006/picture">
+                <pic:pic xmlns:pic="http://schemas.openxmlformats.org/drawingml/2006/picture">
+                  <pic:nvPicPr>
+                    <pic:cNvPr id="0" name="Picture 18"/>
+                    <pic:cNvPicPr>
+                      <a:picLocks noChangeAspect="1" noChangeArrowheads="1"/>
+                    </pic:cNvPicPr>
+                  </pic:nvPicPr>
+                  <pic:blipFill>
+                    <a:blip r:embed="rId9">
+                      <a:extLst>
+                        <a:ext uri="{28A0092B-C50C-407E-A947-70E740481C1C}">
+                          <a14:useLocalDpi xmlns:a14="http://schemas.microsoft.com/office/drawing/2010/main" val="0"/>
+                        </a:ext>
+                      </a:extLst>
+                    </a:blip>
+                    <a:srcRect/>
+                    <a:stretch>
+                      <a:fillRect/>
+                    </a:stretch>
+                  </pic:blipFill>
+                  <pic:spPr bwMode="auto">
+                    <a:xfrm>
+                      <a:off x="0" y="0"/>
+                      <a:ext cx="6112968" cy="3397957"/>
+                    </a:xfrm>
+                    <a:prstGeom prst="rect">
+                      <a:avLst/>
+                    </a:prstGeom>
+                    <a:noFill/>
+                    <a:ln>
+                      <a:noFill/>
+                    </a:ln>
+                  </pic:spPr>
+                </pic:pic>
+              </a:graphicData>
+            </a:graphic>
+          </wp:inline>
+        </w:drawing>
+      </w:r>
+    </w:p>
+    <w:p>
+      <w:pPr>
+        <w:spacing w:after="160" w:line="259" w:lineRule="auto"/>
+        <w:rPr>
+          <w:lang w:val="bg-BG"/>
+        </w:rPr>
+      </w:pPr>
+      <w:r>
+        <w:rPr>
+          <w:lang w:val="bg-BG"/>
+        </w:rPr>
+        <w:lastRenderedPageBreak/>
+        <w:t>Сега имаме създаден </w:t>
+      </w:r>
+      <w:r>
+        <w:rPr>
+          <w:b/>
+          <w:bCs/>
+          <w:lang w:val="bg-BG"/>
+        </w:rPr>
+        <w:t>празен</w:t>
+      </w:r>
+      <w:r>
+        <w:rPr>
+          <w:b/>
+          <w:bCs/>
+          <w:lang w:val="ru-RU"/>
+        </w:rPr>
+        <w:t xml:space="preserve"> </w:t>
+      </w:r>
+      <w:r>
+        <w:rPr>
+          <w:b/>
+          <w:bCs/>
+        </w:rPr>
+        <w:t>Visual</w:t>
+      </w:r>
+      <w:r>
+        <w:rPr>
+          <w:b/>
+          <w:bCs/>
+          <w:lang w:val="ru-RU"/>
+        </w:rPr>
+        <w:t xml:space="preserve"> </w:t>
+      </w:r>
+      <w:r>
+        <w:rPr>
+          <w:b/>
+          <w:bCs/>
+        </w:rPr>
+        <w:t>Studio</w:t>
+      </w:r>
+      <w:r>
+        <w:rPr>
+          <w:b/>
+          <w:bCs/>
+          <w:lang w:val="ru-RU"/>
+        </w:rPr>
+        <w:t xml:space="preserve"> </w:t>
+      </w:r>
+      <w:r>
+        <w:rPr>
+          <w:b/>
+          <w:bCs/>
+        </w:rPr>
+        <w:t>Solution</w:t>
+      </w:r>
+      <w:r>
+        <w:t> </w:t>
+      </w:r>
+      <w:r>
+        <w:rPr>
+          <w:lang w:val="bg-BG"/>
+        </w:rPr>
+        <w:t>(с 0 проекта в него):</w:t>
+      </w:r>
+    </w:p>
+    <w:p>
+      <w:pPr>
+        <w:spacing w:after="160" w:line="259" w:lineRule="auto"/>
+        <w:jc w:val="center"/>
+      </w:pPr>
+      <w:r>
+        <w:drawing>
+          <wp:inline distT="0" distB="0" distL="0" distR="0" wp14:anchorId="7DBE693D" wp14:editId="0CD8550E">
+            <wp:extent cx="6381750" cy="3295650"/>
+            <wp:effectExtent l="0" t="0" r="0" b="0"/>
+            <wp:docPr id="5" name="Picture 5"/>
+            <wp:cNvGraphicFramePr>
+              <a:graphicFrameLocks xmlns:a="http://schemas.openxmlformats.org/drawingml/2006/main" noChangeAspect="1"/>
+            </wp:cNvGraphicFramePr>
+            <a:graphic xmlns:a="http://schemas.openxmlformats.org/drawingml/2006/main">
+              <a:graphicData uri="http://schemas.openxmlformats.org/drawingml/2006/picture">
+                <pic:pic xmlns:pic="http://schemas.openxmlformats.org/drawingml/2006/picture">
+                  <pic:nvPicPr>
+                    <pic:cNvPr id="0" name="Picture 20"/>
+                    <pic:cNvPicPr>
+                      <a:picLocks noChangeAspect="1" noChangeArrowheads="1"/>
+                    </pic:cNvPicPr>
+                  </pic:nvPicPr>
+                  <pic:blipFill>
+                    <a:blip r:embed="rId10">
+                      <a:extLst>
+                        <a:ext uri="{28A0092B-C50C-407E-A947-70E740481C1C}">
+                          <a14:useLocalDpi xmlns:a14="http://schemas.microsoft.com/office/drawing/2010/main" val="0"/>
+                        </a:ext>
+                      </a:extLst>
+                    </a:blip>
+                    <a:srcRect/>
+                    <a:stretch>
+                      <a:fillRect/>
+                    </a:stretch>
+                  </pic:blipFill>
+                  <pic:spPr bwMode="auto">
+                    <a:xfrm>
+                      <a:off x="0" y="0"/>
+                      <a:ext cx="6381750" cy="3295650"/>
+                    </a:xfrm>
+                    <a:prstGeom prst="rect">
+                      <a:avLst/>
+                    </a:prstGeom>
+                    <a:noFill/>
+                    <a:ln>
+                      <a:noFill/>
+                    </a:ln>
+                  </pic:spPr>
+                </pic:pic>
+              </a:graphicData>
+            </a:graphic>
+          </wp:inline>
+        </w:drawing>
+      </w:r>
+    </w:p>
+    <w:p>
+      <w:pPr>
+        <w:spacing w:after="160" w:line="259" w:lineRule="auto"/>
+        <w:rPr>
+          <w:lang w:val="bg-BG"/>
+        </w:rPr>
+      </w:pPr>
+      <w:r>
+        <w:rPr>
+          <w:lang w:val="bg-BG"/>
+        </w:rPr>
+        <w:t>Целта на този</w:t>
+      </w:r>
+      <w:r>
+        <w:rPr>
+          <w:lang w:val="ru-RU"/>
+        </w:rPr>
+        <w:t xml:space="preserve"> </w:t>
+      </w:r>
+      <w:r>
+        <w:rPr>
+          <w:b/>
+          <w:bCs/>
+        </w:rPr>
+        <w:t>blank</w:t>
+      </w:r>
+      <w:r>
+        <w:rPr>
+          <w:b/>
+          <w:bCs/>
+          <w:lang w:val="ru-RU"/>
+        </w:rPr>
+        <w:t xml:space="preserve"> </w:t>
+      </w:r>
+      <w:r>
+        <w:rPr>
+          <w:b/>
+          <w:bCs/>
+        </w:rPr>
+        <w:t>solution</w:t>
+      </w:r>
+      <w:r>
+        <w:rPr>
+          <w:lang w:val="ru-RU"/>
+        </w:rPr>
+        <w:t xml:space="preserve"> </w:t>
+      </w:r>
+      <w:r>
+        <w:rPr>
+          <w:lang w:val="bg-BG"/>
+        </w:rPr>
+        <w:t>e да добавяме в него </w:t>
+      </w:r>
+      <w:r>
+        <w:rPr>
+          <w:b/>
+          <w:bCs/>
+          <w:lang w:val="bg-BG"/>
+        </w:rPr>
+        <w:t>по един проект за всяка задача</w:t>
+      </w:r>
+      <w:r>
+        <w:rPr>
+          <w:lang w:val="bg-BG"/>
+        </w:rPr>
+        <w:t> от упражненията.</w:t>
+      </w:r>
+    </w:p>
+    <w:p>
+      <w:pPr>
+        <w:pStyle w:val="Heading2"/>
+      </w:pPr>
+      <w:r>
+        <w:t xml:space="preserve">Пресмятане </w:t>
+      </w:r>
+      <w:r>
+        <w:t>на лице на квадрат</w:t>
+      </w:r>
+    </w:p>
+    <w:p>
+      <w:pPr>
+        <w:rPr>
+          <w:lang w:val="ru-RU"/>
+        </w:rPr>
+      </w:pPr>
+      <w:r>
+        <w:rPr>
+          <w:lang w:val="ru-RU"/>
+        </w:rPr>
+        <w:t>Първата задача от тази тема е следната: да се напише конзолна програма, която</w:t>
+      </w:r>
+      <w:r>
+        <w:t> </w:t>
+      </w:r>
+      <w:r>
+        <w:rPr>
+          <w:b/>
+          <w:bCs/>
+          <w:lang w:val="ru-RU"/>
+        </w:rPr>
+        <w:t>въвежда цяло число</w:t>
+      </w:r>
+      <w:r>
+        <w:rPr>
+          <w:b/>
+          <w:bCs/>
+        </w:rPr>
+        <w:t> a </w:t>
+      </w:r>
+      <w:r>
+        <w:rPr>
+          <w:b/>
+          <w:bCs/>
+          <w:lang w:val="ru-RU"/>
+        </w:rPr>
+        <w:t>и пресмята лицето</w:t>
+      </w:r>
+      <w:r>
+        <w:t> </w:t>
+      </w:r>
+      <w:r>
+        <w:rPr>
+          <w:lang w:val="ru-RU"/>
+        </w:rPr>
+        <w:t>на квадрат със страна</w:t>
+      </w:r>
+      <w:r>
+        <w:t> </w:t>
+      </w:r>
+      <w:r>
+        <w:rPr>
+          <w:b/>
+          <w:bCs/>
+        </w:rPr>
+        <w:t>a</w:t>
+      </w:r>
+      <w:r>
+        <w:rPr>
+          <w:lang w:val="ru-RU"/>
+        </w:rPr>
+        <w:t>. Задачата е тривиално лесна:</w:t>
+      </w:r>
+      <w:r>
+        <w:t> </w:t>
+      </w:r>
+      <w:r>
+        <w:rPr>
+          <w:b/>
+          <w:bCs/>
+          <w:lang w:val="ru-RU"/>
+        </w:rPr>
+        <w:t>въвеждате число</w:t>
+      </w:r>
+      <w:r>
+        <w:t> </w:t>
+      </w:r>
+      <w:r>
+        <w:rPr>
+          <w:lang w:val="ru-RU"/>
+        </w:rPr>
+        <w:t>от</w:t>
+      </w:r>
+      <w:r>
+        <w:rPr>
+          <w:lang w:val="ru-RU"/>
+        </w:rPr>
+        <w:t xml:space="preserve"> </w:t>
+      </w:r>
+      <w:r>
+        <w:rPr>
+          <w:lang w:val="ru-RU"/>
+        </w:rPr>
+        <w:t>конзолата</w:t>
+      </w:r>
+      <w:r>
+        <w:rPr>
+          <w:lang w:val="ru-RU"/>
+        </w:rPr>
+        <w:t xml:space="preserve">, </w:t>
+      </w:r>
+      <w:r>
+        <w:rPr>
+          <w:b/>
+          <w:bCs/>
+          <w:lang w:val="ru-RU"/>
+        </w:rPr>
+        <w:t>умножавате го само по себе си</w:t>
+      </w:r>
+      <w:r>
+        <w:t> </w:t>
+      </w:r>
+      <w:r>
+        <w:rPr>
+          <w:lang w:val="ru-RU"/>
+        </w:rPr>
+        <w:t>и</w:t>
+      </w:r>
+      <w:r>
+        <w:t> </w:t>
+      </w:r>
+      <w:r>
+        <w:rPr>
+          <w:b/>
+          <w:bCs/>
+          <w:lang w:val="ru-RU"/>
+        </w:rPr>
+        <w:t>печатате получения резултат</w:t>
+      </w:r>
+      <w:r>
+        <w:t> </w:t>
+      </w:r>
+      <w:r>
+        <w:rPr>
+          <w:lang w:val="ru-RU"/>
+        </w:rPr>
+        <w:t>на конзолата.</w:t>
+      </w:r>
+    </w:p>
+    <w:p>
+      <w:pPr>
+        <w:pStyle w:val="Heading3"/>
+        <w:rPr>
+          <w:lang w:val="ru-RU"/>
+        </w:rPr>
+      </w:pPr>
+      <w:r>
+        <w:rPr>
+          <w:lang w:val="ru-RU"/>
+        </w:rPr>
+        <w:t>Упътване</w:t>
+      </w:r>
+    </w:p>
+    <w:p>
+      <w:r>
+        <w:rPr>
+          <w:lang w:val="ru-RU"/>
+        </w:rPr>
+        <w:t>Създаваме</w:t>
+      </w:r>
+      <w:r>
+        <w:t> </w:t>
+      </w:r>
+      <w:r>
+        <w:rPr>
+          <w:b/>
+          <w:bCs/>
+          <w:lang w:val="ru-RU"/>
+        </w:rPr>
+        <w:t>нов проект</w:t>
+      </w:r>
+      <w:r>
+        <w:t> </w:t>
+      </w:r>
+      <w:r>
+        <w:rPr>
+          <w:lang w:val="ru-RU"/>
+        </w:rPr>
+        <w:t xml:space="preserve">в съществуващото </w:t>
+      </w:r>
+      <w:r>
+        <w:t>Visual</w:t>
+      </w:r>
+      <w:r>
+        <w:rPr>
+          <w:lang w:val="ru-RU"/>
+        </w:rPr>
+        <w:t xml:space="preserve"> </w:t>
+      </w:r>
+      <w:r>
+        <w:t>Studio</w:t>
+      </w:r>
+      <w:r>
+        <w:rPr>
+          <w:lang w:val="ru-RU"/>
+        </w:rPr>
+        <w:t xml:space="preserve"> решение. </w:t>
+      </w:r>
+      <w:r>
+        <w:t>В </w:t>
+      </w:r>
+      <w:r>
+        <w:rPr>
+          <w:b/>
+          <w:bCs/>
+        </w:rPr>
+        <w:t>Solution Explorer</w:t>
+      </w:r>
+      <w:r>
+        <w:t> </w:t>
+      </w:r>
+      <w:r>
+        <w:rPr>
+          <w:lang w:val="bg-BG"/>
+        </w:rPr>
+        <w:t>кликнете с десен бутон на мишката върху</w:t>
+      </w:r>
+      <w:r>
+        <w:t> </w:t>
+      </w:r>
+      <w:r>
+        <w:rPr>
+          <w:b/>
+          <w:bCs/>
+        </w:rPr>
+        <w:t>Solution 'Simple-Calculations'</w:t>
+      </w:r>
+      <w:r>
+        <w:t xml:space="preserve">. </w:t>
+      </w:r>
+      <w:r>
+        <w:rPr>
+          <w:lang w:val="bg-BG"/>
+        </w:rPr>
+        <w:t>Изберете</w:t>
+      </w:r>
+      <w:r>
+        <w:t xml:space="preserve"> [</w:t>
+      </w:r>
+      <w:r>
+        <w:rPr>
+          <w:b/>
+          <w:bCs/>
+        </w:rPr>
+        <w:t>Add</w:t>
+      </w:r>
+      <w:r>
+        <w:t>] -&gt; [</w:t>
+      </w:r>
+      <w:r>
+        <w:rPr>
+          <w:b/>
+          <w:bCs/>
+        </w:rPr>
+        <w:t>New Project…</w:t>
+      </w:r>
+      <w:r>
+        <w:t>]:</w:t>
+      </w:r>
+    </w:p>
+    <w:p>
+      <w:pPr>
+        <w:jc w:val="center"/>
+      </w:pPr>
+      <w:r>
+        <w:drawing>
+          <wp:inline distT="0" distB="0" distL="0" distR="0" wp14:anchorId="40067783" wp14:editId="3CE53274">
+            <wp:extent cx="4719953" cy="3441700"/>
+            <wp:effectExtent l="0" t="0" r="5080" b="6350"/>
+            <wp:docPr id="24" name="Picture 24"/>
+            <wp:cNvGraphicFramePr>
+              <a:graphicFrameLocks xmlns:a="http://schemas.openxmlformats.org/drawingml/2006/main" noChangeAspect="1"/>
+            </wp:cNvGraphicFramePr>
+            <a:graphic xmlns:a="http://schemas.openxmlformats.org/drawingml/2006/main">
+              <a:graphicData uri="http://schemas.openxmlformats.org/drawingml/2006/picture">
+                <pic:pic xmlns:pic="http://schemas.openxmlformats.org/drawingml/2006/picture">
+                  <pic:nvPicPr>
+                    <pic:cNvPr id="0" name="Picture 1"/>
+                    <pic:cNvPicPr>
+                      <a:picLocks noChangeAspect="1" noChangeArrowheads="1"/>
+                    </pic:cNvPicPr>
+                  </pic:nvPicPr>
+                  <pic:blipFill>
+                    <a:blip r:embed="rId11">
+                      <a:extLst>
+                        <a:ext uri="{28A0092B-C50C-407E-A947-70E740481C1C}">
+                          <a14:useLocalDpi xmlns:a14="http://schemas.microsoft.com/office/drawing/2010/main" val="0"/>
+                        </a:ext>
+                      </a:extLst>
+                    </a:blip>
+                    <a:srcRect/>
+                    <a:stretch>
+                      <a:fillRect/>
+                    </a:stretch>
+                  </pic:blipFill>
+                  <pic:spPr bwMode="auto">
+                    <a:xfrm>
+                      <a:off x="0" y="0"/>
+                      <a:ext cx="4733186" cy="3451349"/>
+                    </a:xfrm>
+                    <a:prstGeom prst="rect">
+                      <a:avLst/>
+                    </a:prstGeom>
+                    <a:noFill/>
+                    <a:ln>
+                      <a:noFill/>
+                    </a:ln>
+                  </pic:spPr>
+                </pic:pic>
+              </a:graphicData>
+            </a:graphic>
+          </wp:inline>
+        </w:drawing>
+      </w:r>
+    </w:p>
+    <w:p>
+      <w:r>
+        <w:rPr>
+          <w:lang w:val="ru-RU"/>
+        </w:rPr>
+        <w:lastRenderedPageBreak/>
+        <w:t>Ще се отвори</w:t>
+      </w:r>
+      <w:r>
+        <w:t> </w:t>
+      </w:r>
+      <w:r>
+        <w:rPr>
+          <w:b/>
+          <w:bCs/>
+          <w:lang w:val="ru-RU"/>
+        </w:rPr>
+        <w:t>диалогов прозорец</w:t>
+      </w:r>
+      <w:r>
+        <w:t> </w:t>
+      </w:r>
+      <w:r>
+        <w:rPr>
+          <w:lang w:val="ru-RU"/>
+        </w:rPr>
+        <w:t>за избор на</w:t>
+      </w:r>
+      <w:r>
+        <w:t> </w:t>
+      </w:r>
+      <w:r>
+        <w:rPr>
+          <w:b/>
+          <w:bCs/>
+          <w:lang w:val="ru-RU"/>
+        </w:rPr>
+        <w:t>тип проект</w:t>
+      </w:r>
+      <w:r>
+        <w:t> </w:t>
+      </w:r>
+      <w:r>
+        <w:rPr>
+          <w:lang w:val="ru-RU"/>
+        </w:rPr>
+        <w:t xml:space="preserve">за създаване. </w:t>
+      </w:r>
+      <w:r>
+        <w:rPr>
+          <w:lang w:val="bg-BG"/>
+        </w:rPr>
+        <w:t>Избираме </w:t>
+      </w:r>
+      <w:r>
+        <w:rPr>
+          <w:b/>
+          <w:bCs/>
+        </w:rPr>
+        <w:t xml:space="preserve">C# </w:t>
+      </w:r>
+      <w:r>
+        <w:rPr>
+          <w:b/>
+          <w:bCs/>
+          <w:lang w:val="bg-BG"/>
+        </w:rPr>
+        <w:t>конзолно приложение</w:t>
+      </w:r>
+      <w:r>
+        <w:rPr>
+          <w:lang w:val="bg-BG"/>
+        </w:rPr>
+        <w:t> с име</w:t>
+      </w:r>
+      <w:r>
+        <w:t xml:space="preserve"> “</w:t>
+      </w:r>
+      <w:r>
+        <w:rPr>
+          <w:rStyle w:val="CodeChar"/>
+        </w:rPr>
+        <w:t>Square-Area</w:t>
+      </w:r>
+      <w:r>
+        <w:t>”:</w:t>
+      </w:r>
+    </w:p>
+    <w:p>
+      <w:r>
+        <w:drawing>
+          <wp:inline distT="0" distB="0" distL="0" distR="0" wp14:anchorId="5323C244" wp14:editId="0E5D7B9A">
+            <wp:extent cx="6626225" cy="3254375"/>
+            <wp:effectExtent l="0" t="0" r="3175" b="3175"/>
+            <wp:docPr id="23" name="Picture 23"/>
+            <wp:cNvGraphicFramePr>
+              <a:graphicFrameLocks xmlns:a="http://schemas.openxmlformats.org/drawingml/2006/main" noChangeAspect="1"/>
+            </wp:cNvGraphicFramePr>
+            <a:graphic xmlns:a="http://schemas.openxmlformats.org/drawingml/2006/main">
+              <a:graphicData uri="http://schemas.openxmlformats.org/drawingml/2006/picture">
+                <pic:pic xmlns:pic="http://schemas.openxmlformats.org/drawingml/2006/picture">
+                  <pic:nvPicPr>
+                    <pic:cNvPr id="0" name="Picture 2"/>
+                    <pic:cNvPicPr>
+                      <a:picLocks noChangeAspect="1" noChangeArrowheads="1"/>
+                    </pic:cNvPicPr>
+                  </pic:nvPicPr>
+                  <pic:blipFill>
+                    <a:blip r:embed="rId12">
+                      <a:extLst>
+                        <a:ext uri="{28A0092B-C50C-407E-A947-70E740481C1C}">
+                          <a14:useLocalDpi xmlns:a14="http://schemas.microsoft.com/office/drawing/2010/main" val="0"/>
+                        </a:ext>
+                      </a:extLst>
+                    </a:blip>
+                    <a:srcRect/>
+                    <a:stretch>
+                      <a:fillRect/>
+                    </a:stretch>
+                  </pic:blipFill>
+                  <pic:spPr bwMode="auto">
+                    <a:xfrm>
+                      <a:off x="0" y="0"/>
+                      <a:ext cx="6626225" cy="3254375"/>
+                    </a:xfrm>
+                    <a:prstGeom prst="rect">
+                      <a:avLst/>
+                    </a:prstGeom>
+                    <a:noFill/>
+                    <a:ln>
+                      <a:noFill/>
+                    </a:ln>
+                  </pic:spPr>
+                </pic:pic>
+              </a:graphicData>
+            </a:graphic>
+          </wp:inline>
+        </w:drawing>
+      </w:r>
+    </w:p>
+    <w:p>
+      <w:pPr>
+        <w:rPr>
+          <w:lang w:val="ru-RU"/>
+        </w:rPr>
+      </w:pPr>
+      <w:r>
+        <w:rPr>
+          <w:lang w:val="ru-RU"/>
+        </w:rPr>
+        <w:t xml:space="preserve">Вече имаме </w:t>
+      </w:r>
+      <w:r>
+        <w:t>solution</w:t>
+      </w:r>
+      <w:r>
+        <w:rPr>
+          <w:lang w:val="ru-RU"/>
+        </w:rPr>
+        <w:t xml:space="preserve"> с едно конзолно приложение в него. Остава да напишем</w:t>
+      </w:r>
+      <w:r>
+        <w:t> </w:t>
+      </w:r>
+      <w:r>
+        <w:rPr>
+          <w:b/>
+          <w:bCs/>
+          <w:lang w:val="ru-RU"/>
+        </w:rPr>
+        <w:t>кода за решаване на задачата</w:t>
+      </w:r>
+      <w:r>
+        <w:rPr>
+          <w:lang w:val="ru-RU"/>
+        </w:rPr>
+        <w:t>. За целта отиваме в тялото на метода</w:t>
+      </w:r>
+      <w:r>
+        <w:t> </w:t>
+      </w:r>
+      <w:r>
+        <w:rPr>
+          <w:b/>
+          <w:bCs/>
+        </w:rPr>
+        <w:t>Main</w:t>
+      </w:r>
+      <w:r>
+        <w:rPr>
+          <w:b/>
+          <w:bCs/>
+          <w:lang w:val="ru-RU"/>
+        </w:rPr>
+        <w:t>(</w:t>
+      </w:r>
+      <w:r>
+        <w:rPr>
+          <w:b/>
+          <w:bCs/>
+        </w:rPr>
+        <w:t>string</w:t>
+      </w:r>
+      <w:r>
+        <w:rPr>
+          <w:b/>
+          <w:bCs/>
+          <w:lang w:val="ru-RU"/>
+        </w:rPr>
+        <w:t xml:space="preserve">[] </w:t>
+      </w:r>
+      <w:r>
+        <w:rPr>
+          <w:b/>
+          <w:bCs/>
+        </w:rPr>
+        <w:t>args</w:t>
+      </w:r>
+      <w:r>
+        <w:rPr>
+          <w:b/>
+          <w:bCs/>
+          <w:lang w:val="ru-RU"/>
+        </w:rPr>
+        <w:t>)</w:t>
+      </w:r>
+      <w:r>
+        <w:t> </w:t>
+      </w:r>
+      <w:r>
+        <w:rPr>
+          <w:lang w:val="ru-RU"/>
+        </w:rPr>
+        <w:t>и пишем следния код:</w:t>
+      </w:r>
+    </w:p>
+    <w:p>
+      <w:r>
+        <w:drawing>
+          <wp:inline distT="0" distB="0" distL="0" distR="0" wp14:anchorId="1DE09734" wp14:editId="61F81103">
+            <wp:extent cx="3924300" cy="2552700"/>
+            <wp:effectExtent l="0" t="0" r="0" b="0"/>
+            <wp:docPr id="22" name="Picture 22"/>
+            <wp:cNvGraphicFramePr>
+              <a:graphicFrameLocks xmlns:a="http://schemas.openxmlformats.org/drawingml/2006/main" noChangeAspect="1"/>
+            </wp:cNvGraphicFramePr>
+            <a:graphic xmlns:a="http://schemas.openxmlformats.org/drawingml/2006/main">
+              <a:graphicData uri="http://schemas.openxmlformats.org/drawingml/2006/picture">
+                <pic:pic xmlns:pic="http://schemas.openxmlformats.org/drawingml/2006/picture">
+                  <pic:nvPicPr>
+                    <pic:cNvPr id="0" name="Picture 3"/>
+                    <pic:cNvPicPr>
+                      <a:picLocks noChangeAspect="1" noChangeArrowheads="1"/>
+                    </pic:cNvPicPr>
+                  </pic:nvPicPr>
+                  <pic:blipFill>
+                    <a:blip r:embed="rId13">
+                      <a:extLst>
+                        <a:ext uri="{28A0092B-C50C-407E-A947-70E740481C1C}">
+                          <a14:useLocalDpi xmlns:a14="http://schemas.microsoft.com/office/drawing/2010/main" val="0"/>
+                        </a:ext>
+                      </a:extLst>
+                    </a:blip>
+                    <a:srcRect/>
+                    <a:stretch>
+                      <a:fillRect/>
+                    </a:stretch>
+                  </pic:blipFill>
+                  <pic:spPr bwMode="auto">
+                    <a:xfrm>
+                      <a:off x="0" y="0"/>
+                      <a:ext cx="3924300" cy="2552700"/>
+                    </a:xfrm>
+                    <a:prstGeom prst="rect">
+                      <a:avLst/>
+                    </a:prstGeom>
+                    <a:noFill/>
+                    <a:ln>
+                      <a:noFill/>
+                    </a:ln>
+                  </pic:spPr>
+                </pic:pic>
+              </a:graphicData>
+            </a:graphic>
+          </wp:inline>
+        </w:drawing>
+      </w:r>
+    </w:p>
+    <w:p>
+      <w:pPr>
+        <w:rPr>
+          <w:lang w:val="ru-RU"/>
+        </w:rPr>
+      </w:pPr>
+      <w:r>
+        <w:rPr>
+          <w:lang w:val="bg-BG"/>
+        </w:rPr>
+        <w:t>Кодът въвежда цяло число чрез </w:t>
+      </w:r>
+      <w:r>
+        <w:rPr>
+          <w:rStyle w:val="CodeChar"/>
+        </w:rPr>
+        <w:t>a = int.Parse(Console.ReadLine())</w:t>
+      </w:r>
+      <w:r>
+        <w:t xml:space="preserve">, </w:t>
+      </w:r>
+      <w:r>
+        <w:rPr>
+          <w:lang w:val="bg-BG"/>
+        </w:rPr>
+        <w:t>след това изчислява </w:t>
+      </w:r>
+      <w:r>
+        <w:rPr>
+          <w:b/>
+          <w:bCs/>
+        </w:rPr>
+        <w:t>area = a * a</w:t>
+      </w:r>
+      <w:r>
+        <w:t> </w:t>
+      </w:r>
+      <w:r>
+        <w:rPr>
+          <w:lang w:val="bg-BG"/>
+        </w:rPr>
+        <w:t>и накрая печата стойността на променливата </w:t>
+      </w:r>
+      <w:r>
+        <w:rPr>
+          <w:rStyle w:val="CodeChar"/>
+        </w:rPr>
+        <w:t>area</w:t>
+      </w:r>
+      <w:r>
+        <w:t>. </w:t>
+      </w:r>
+      <w:r>
+        <w:rPr>
+          <w:b/>
+          <w:bCs/>
+          <w:lang w:val="ru-RU"/>
+        </w:rPr>
+        <w:t>Стартираме</w:t>
+      </w:r>
+      <w:r>
+        <w:t> </w:t>
+      </w:r>
+      <w:r>
+        <w:rPr>
+          <w:lang w:val="ru-RU"/>
+        </w:rPr>
+        <w:t>програмата с [</w:t>
+      </w:r>
+      <w:r>
+        <w:rPr>
+          <w:b/>
+          <w:bCs/>
+        </w:rPr>
+        <w:t>Ctrl</w:t>
+      </w:r>
+      <w:r>
+        <w:rPr>
+          <w:b/>
+          <w:bCs/>
+          <w:lang w:val="ru-RU"/>
+        </w:rPr>
+        <w:t>+</w:t>
+      </w:r>
+      <w:r>
+        <w:rPr>
+          <w:b/>
+          <w:bCs/>
+        </w:rPr>
+        <w:t>F</w:t>
+      </w:r>
+      <w:r>
+        <w:rPr>
+          <w:b/>
+          <w:bCs/>
+          <w:lang w:val="ru-RU"/>
+        </w:rPr>
+        <w:t>5</w:t>
+      </w:r>
+      <w:r>
+        <w:rPr>
+          <w:lang w:val="ru-RU"/>
+        </w:rPr>
+        <w:t>] и я</w:t>
+      </w:r>
+      <w:r>
+        <w:t> </w:t>
+      </w:r>
+      <w:r>
+        <w:rPr>
+          <w:b/>
+          <w:bCs/>
+          <w:lang w:val="ru-RU"/>
+        </w:rPr>
+        <w:t>тестваме</w:t>
+      </w:r>
+      <w:r>
+        <w:t> </w:t>
+      </w:r>
+      <w:r>
+        <w:rPr>
+          <w:lang w:val="ru-RU"/>
+        </w:rPr>
+        <w:t>с различни входни стойности:</w:t>
+      </w:r>
+    </w:p>
+    <w:p>
+      <w:r>
+        <w:drawing>
+          <wp:inline distT="0" distB="0" distL="0" distR="0" wp14:anchorId="4C1559F7" wp14:editId="6C71D2BC">
+            <wp:extent cx="3409950" cy="1009650"/>
+            <wp:effectExtent l="0" t="0" r="0" b="0"/>
+            <wp:docPr id="21" name="Picture 21"/>
+            <wp:cNvGraphicFramePr>
+              <a:graphicFrameLocks xmlns:a="http://schemas.openxmlformats.org/drawingml/2006/main" noChangeAspect="1"/>
+            </wp:cNvGraphicFramePr>
+            <a:graphic xmlns:a="http://schemas.openxmlformats.org/drawingml/2006/main">
+              <a:graphicData uri="http://schemas.openxmlformats.org/drawingml/2006/picture">
+                <pic:pic xmlns:pic="http://schemas.openxmlformats.org/drawingml/2006/picture">
+                  <pic:nvPicPr>
+                    <pic:cNvPr id="0" name="Picture 4"/>
+                    <pic:cNvPicPr>
+                      <a:picLocks noChangeAspect="1" noChangeArrowheads="1"/>
+                    </pic:cNvPicPr>
+                  </pic:nvPicPr>
+                  <pic:blipFill>
+                    <a:blip r:embed="rId14">
+                      <a:extLst>
+                        <a:ext uri="{28A0092B-C50C-407E-A947-70E740481C1C}">
+                          <a14:useLocalDpi xmlns:a14="http://schemas.microsoft.com/office/drawing/2010/main" val="0"/>
+                        </a:ext>
+                      </a:extLst>
+                    </a:blip>
+                    <a:srcRect/>
+                    <a:stretch>
+                      <a:fillRect/>
+                    </a:stretch>
+                  </pic:blipFill>
+                  <pic:spPr bwMode="auto">
+                    <a:xfrm>
+                      <a:off x="0" y="0"/>
+                      <a:ext cx="3409950" cy="1009650"/>
+                    </a:xfrm>
+                    <a:prstGeom prst="rect">
+                      <a:avLst/>
+                    </a:prstGeom>
+                    <a:noFill/>
+                    <a:ln>
+                      <a:noFill/>
+                    </a:ln>
+                  </pic:spPr>
+                </pic:pic>
+              </a:graphicData>
+            </a:graphic>
+          </wp:inline>
+        </w:drawing>
+      </w:r>
+    </w:p>
+    <w:p>
+      <w:pPr>
+        <w:pStyle w:val="Heading3"/>
+        <w:rPr>
+          <w:lang w:val="ru-RU"/>
+        </w:rPr>
+      </w:pPr>
+      <w:r>
+        <w:rPr>
+          <w:lang w:val="ru-RU"/>
+        </w:rPr>
+        <w:lastRenderedPageBreak/>
+        <w:t xml:space="preserve">Тестване в </w:t>
+      </w:r>
+      <w:r>
+        <w:t>Judge</w:t>
+      </w:r>
+      <w:r>
+        <w:rPr>
+          <w:lang w:val="ru-RU"/>
+        </w:rPr>
+        <w:t xml:space="preserve"> системата</w:t>
+      </w:r>
+    </w:p>
+    <w:p>
+      <w:pPr>
+        <w:rPr>
+          <w:lang w:val="bg-BG"/>
+        </w:rPr>
+      </w:pPr>
+      <w:r>
+        <w:rPr>
+          <w:lang w:val="ru-RU"/>
+        </w:rPr>
+        <w:t>Тествайте решението си тук:</w:t>
+      </w:r>
+      <w:r>
+        <w:t> </w:t>
+      </w:r>
+      <w:hyperlink r:id="rId15" w:anchor="0" w:tgtFrame="_blank" w:history="1">
+        <w:r>
+          <w:rPr>
+            <w:rStyle w:val="Hyperlink"/>
+            <w:noProof/>
+          </w:rPr>
+          <w:t>https://judge.softuni.bg/Contests/Practice/Index/504#0</w:t>
+        </w:r>
+      </w:hyperlink>
+      <w:r>
+        <w:rPr>
+          <w:noProof/>
+        </w:rPr>
+        <w:t>.</w:t>
+      </w:r>
+      <w:r>
+        <w:rPr>
+          <w:lang w:val="ru-RU"/>
+        </w:rPr>
+        <w:t xml:space="preserve"> </w:t>
+      </w:r>
+      <w:r>
+        <w:rPr>
+          <w:lang w:val="bg-BG"/>
+        </w:rPr>
+        <w:t>Трябва да получите 100 точки (напълно коректно решение):</w:t>
+      </w:r>
+    </w:p>
+    <w:p>
+      <w:r>
+        <w:drawing>
+          <wp:inline distT="0" distB="0" distL="0" distR="0" wp14:anchorId="6A293BC9" wp14:editId="4A26DE8E">
+            <wp:extent cx="4483100" cy="3695700"/>
+            <wp:effectExtent l="19050" t="19050" r="12700" b="19050"/>
+            <wp:docPr id="20" name="Picture 20"/>
+            <wp:cNvGraphicFramePr>
+              <a:graphicFrameLocks xmlns:a="http://schemas.openxmlformats.org/drawingml/2006/main" noChangeAspect="1"/>
+            </wp:cNvGraphicFramePr>
+            <a:graphic xmlns:a="http://schemas.openxmlformats.org/drawingml/2006/main">
+              <a:graphicData uri="http://schemas.openxmlformats.org/drawingml/2006/picture">
+                <pic:pic xmlns:pic="http://schemas.openxmlformats.org/drawingml/2006/picture">
+                  <pic:nvPicPr>
+                    <pic:cNvPr id="0" name="Picture 5"/>
+                    <pic:cNvPicPr>
+                      <a:picLocks noChangeAspect="1" noChangeArrowheads="1"/>
+                    </pic:cNvPicPr>
+                  </pic:nvPicPr>
+                  <pic:blipFill>
+                    <a:blip r:embed="rId16">
+                      <a:extLst>
+                        <a:ext uri="{28A0092B-C50C-407E-A947-70E740481C1C}">
+                          <a14:useLocalDpi xmlns:a14="http://schemas.microsoft.com/office/drawing/2010/main" val="0"/>
+                        </a:ext>
+                      </a:extLst>
+                    </a:blip>
+                    <a:srcRect/>
+                    <a:stretch>
+                      <a:fillRect/>
+                    </a:stretch>
+                  </pic:blipFill>
+                  <pic:spPr bwMode="auto">
+                    <a:xfrm>
+                      <a:off x="0" y="0"/>
+                      <a:ext cx="4483100" cy="3695700"/>
+                    </a:xfrm>
+                    <a:prstGeom prst="rect">
+                      <a:avLst/>
+                    </a:prstGeom>
+                    <a:noFill/>
+                    <a:ln>
+                      <a:solidFill>
+                        <a:schemeClr val="bg1">
+                          <a:lumMod val="85000"/>
+                        </a:schemeClr>
+                      </a:solidFill>
+                    </a:ln>
+                  </pic:spPr>
+                </pic:pic>
+              </a:graphicData>
+            </a:graphic>
+          </wp:inline>
+        </w:drawing>
+      </w:r>
+    </w:p>
+    <w:p>
+      <w:r>
+        <w:drawing>
+          <wp:inline distT="0" distB="0" distL="0" distR="0" wp14:anchorId="4AE76CCE" wp14:editId="038D5EB4">
+            <wp:extent cx="4914900" cy="1555750"/>
+            <wp:effectExtent l="0" t="0" r="0" b="6350"/>
+            <wp:docPr id="15" name="Picture 15"/>
+            <wp:cNvGraphicFramePr>
+              <a:graphicFrameLocks xmlns:a="http://schemas.openxmlformats.org/drawingml/2006/main" noChangeAspect="1"/>
+            </wp:cNvGraphicFramePr>
+            <a:graphic xmlns:a="http://schemas.openxmlformats.org/drawingml/2006/main">
+              <a:graphicData uri="http://schemas.openxmlformats.org/drawingml/2006/picture">
+                <pic:pic xmlns:pic="http://schemas.openxmlformats.org/drawingml/2006/picture">
+                  <pic:nvPicPr>
+                    <pic:cNvPr id="0" name="Picture 6"/>
+                    <pic:cNvPicPr>
+                      <a:picLocks noChangeAspect="1" noChangeArrowheads="1"/>
+                    </pic:cNvPicPr>
+                  </pic:nvPicPr>
+                  <pic:blipFill>
+                    <a:blip r:embed="rId17">
+                      <a:extLst>
+                        <a:ext uri="{28A0092B-C50C-407E-A947-70E740481C1C}">
+                          <a14:useLocalDpi xmlns:a14="http://schemas.microsoft.com/office/drawing/2010/main" val="0"/>
+                        </a:ext>
+                      </a:extLst>
+                    </a:blip>
+                    <a:srcRect/>
+                    <a:stretch>
+                      <a:fillRect/>
+                    </a:stretch>
+                  </pic:blipFill>
+                  <pic:spPr bwMode="auto">
+                    <a:xfrm>
+                      <a:off x="0" y="0"/>
+                      <a:ext cx="4914900" cy="1555750"/>
+                    </a:xfrm>
+                    <a:prstGeom prst="rect">
+                      <a:avLst/>
+                    </a:prstGeom>
+                    <a:noFill/>
+                    <a:ln>
+                      <a:noFill/>
+                    </a:ln>
+                  </pic:spPr>
+                </pic:pic>
+              </a:graphicData>
+            </a:graphic>
+          </wp:inline>
+        </w:drawing>
+      </w:r>
+    </w:p>
+    <w:p>
+      <w:pPr>
+        <w:pStyle w:val="Heading2"/>
+      </w:pPr>
+      <w:r>
+        <w:t>Задача: от инчове към сантиметри</w:t>
+      </w:r>
+    </w:p>
+    <w:p>
+      <w:pPr>
+        <w:rPr>
+          <w:lang w:val="ru-RU"/>
+        </w:rPr>
+      </w:pPr>
+      <w:r>
+        <w:rPr>
+          <w:lang w:val="ru-RU"/>
+        </w:rPr>
+        <w:t>Да се напише програма, която</w:t>
+      </w:r>
+      <w:r>
+        <w:t> </w:t>
+      </w:r>
+      <w:r>
+        <w:rPr>
+          <w:b/>
+          <w:bCs/>
+          <w:lang w:val="ru-RU"/>
+        </w:rPr>
+        <w:t>чете от конзолата число</w:t>
+      </w:r>
+      <w:r>
+        <w:t> </w:t>
+      </w:r>
+      <w:r>
+        <w:rPr>
+          <w:lang w:val="ru-RU"/>
+        </w:rPr>
+        <w:t>(не непременно цяло) и преобразува числото от</w:t>
+      </w:r>
+      <w:r>
+        <w:t> </w:t>
+      </w:r>
+      <w:r>
+        <w:rPr>
+          <w:b/>
+          <w:bCs/>
+          <w:lang w:val="ru-RU"/>
+        </w:rPr>
+        <w:t>инчове в сантиметри.</w:t>
+      </w:r>
+      <w:r>
+        <w:t> </w:t>
+      </w:r>
+      <w:r>
+        <w:rPr>
+          <w:lang w:val="ru-RU"/>
+        </w:rPr>
+        <w:t>За целта</w:t>
+      </w:r>
+      <w:r>
+        <w:t> </w:t>
+      </w:r>
+      <w:r>
+        <w:rPr>
+          <w:b/>
+          <w:bCs/>
+          <w:lang w:val="ru-RU"/>
+        </w:rPr>
+        <w:t>умножава инчовете по 2.54</w:t>
+      </w:r>
+      <w:r>
+        <w:t> </w:t>
+      </w:r>
+      <w:r>
+        <w:rPr>
+          <w:lang w:val="ru-RU"/>
+        </w:rPr>
+        <w:t>(защото 1 инч = 2.54 сантиметра).</w:t>
+      </w:r>
+    </w:p>
+    <w:p>
+      <w:pPr>
+        <w:pStyle w:val="Heading3"/>
+        <w:rPr>
+          <w:lang w:val="ru-RU"/>
+        </w:rPr>
+      </w:pPr>
+      <w:r>
+        <w:rPr>
+          <w:lang w:val="ru-RU"/>
+        </w:rPr>
+        <w:t>Упътване</w:t>
+      </w:r>
+    </w:p>
+    <w:p>
+      <w:pPr>
+        <w:rPr>
+          <w:lang w:val="ru-RU"/>
+        </w:rPr>
+      </w:pPr>
+      <w:r>
+        <w:rPr>
+          <w:lang w:val="ru-RU"/>
+        </w:rPr>
+        <w:t>Първо създаваме</w:t>
+      </w:r>
+      <w:r>
+        <w:t> </w:t>
+      </w:r>
+      <w:r>
+        <w:rPr>
+          <w:b/>
+          <w:bCs/>
+          <w:lang w:val="ru-RU"/>
+        </w:rPr>
+        <w:t xml:space="preserve">нов </w:t>
+      </w:r>
+      <w:r>
+        <w:rPr>
+          <w:b/>
+          <w:bCs/>
+        </w:rPr>
+        <w:t>C</w:t>
+      </w:r>
+      <w:r>
+        <w:rPr>
+          <w:b/>
+          <w:bCs/>
+          <w:lang w:val="ru-RU"/>
+        </w:rPr>
+        <w:t># конзолен проект</w:t>
+      </w:r>
+      <w:r>
+        <w:t> </w:t>
+      </w:r>
+      <w:r>
+        <w:rPr>
+          <w:lang w:val="ru-RU"/>
+        </w:rPr>
+        <w:t>в решението “</w:t>
+      </w:r>
+      <w:r>
+        <w:rPr>
+          <w:rStyle w:val="CodeChar"/>
+        </w:rPr>
+        <w:t>Simple</w:t>
+      </w:r>
+      <w:r>
+        <w:rPr>
+          <w:rStyle w:val="CodeChar"/>
+          <w:lang w:val="ru-RU"/>
+        </w:rPr>
+        <w:t>-</w:t>
+      </w:r>
+      <w:r>
+        <w:rPr>
+          <w:rStyle w:val="CodeChar"/>
+        </w:rPr>
+        <w:t>Calculations</w:t>
+      </w:r>
+      <w:r>
+        <w:rPr>
+          <w:lang w:val="ru-RU"/>
+        </w:rPr>
+        <w:t>”. Кликаме с мишката върху решението в</w:t>
+      </w:r>
+      <w:r>
+        <w:t> </w:t>
+      </w:r>
+      <w:r>
+        <w:rPr>
+          <w:b/>
+          <w:bCs/>
+        </w:rPr>
+        <w:t>Solution</w:t>
+      </w:r>
+      <w:r>
+        <w:rPr>
+          <w:b/>
+          <w:bCs/>
+          <w:lang w:val="ru-RU"/>
+        </w:rPr>
+        <w:t xml:space="preserve"> </w:t>
+      </w:r>
+      <w:r>
+        <w:rPr>
+          <w:b/>
+          <w:bCs/>
+        </w:rPr>
+        <w:t>Explorer</w:t>
+      </w:r>
+      <w:r>
+        <w:t> </w:t>
+      </w:r>
+      <w:r>
+        <w:rPr>
+          <w:lang w:val="ru-RU"/>
+        </w:rPr>
+        <w:t>и избираме [</w:t>
+      </w:r>
+      <w:r>
+        <w:rPr>
+          <w:b/>
+          <w:bCs/>
+        </w:rPr>
+        <w:t>Add</w:t>
+      </w:r>
+      <w:r>
+        <w:rPr>
+          <w:lang w:val="ru-RU"/>
+        </w:rPr>
+        <w:t>] -&gt; [</w:t>
+      </w:r>
+      <w:r>
+        <w:rPr>
+          <w:b/>
+          <w:bCs/>
+        </w:rPr>
+        <w:t>New</w:t>
+      </w:r>
+      <w:r>
+        <w:rPr>
+          <w:b/>
+          <w:bCs/>
+          <w:lang w:val="ru-RU"/>
+        </w:rPr>
+        <w:t xml:space="preserve"> </w:t>
+      </w:r>
+      <w:r>
+        <w:rPr>
+          <w:b/>
+          <w:bCs/>
+        </w:rPr>
+        <w:t>Project</w:t>
+      </w:r>
+      <w:r>
+        <w:rPr>
+          <w:b/>
+          <w:bCs/>
+          <w:lang w:val="ru-RU"/>
+        </w:rPr>
+        <w:t>…</w:t>
+      </w:r>
+      <w:r>
+        <w:rPr>
+          <w:lang w:val="ru-RU"/>
+        </w:rPr>
+        <w:t>]:</w:t>
+      </w:r>
+    </w:p>
+    <w:p>
+      <w:r>
+        <w:lastRenderedPageBreak/>
+        <w:drawing>
+          <wp:inline distT="0" distB="0" distL="0" distR="0" wp14:anchorId="2B45EC0F" wp14:editId="5D3E43C6">
+            <wp:extent cx="5176800" cy="2520000"/>
+            <wp:effectExtent l="0" t="0" r="5080" b="0"/>
+            <wp:docPr id="14" name="Picture 14"/>
+            <wp:cNvGraphicFramePr>
+              <a:graphicFrameLocks xmlns:a="http://schemas.openxmlformats.org/drawingml/2006/main" noChangeAspect="1"/>
+            </wp:cNvGraphicFramePr>
+            <a:graphic xmlns:a="http://schemas.openxmlformats.org/drawingml/2006/main">
+              <a:graphicData uri="http://schemas.openxmlformats.org/drawingml/2006/picture">
+                <pic:pic xmlns:pic="http://schemas.openxmlformats.org/drawingml/2006/picture">
+                  <pic:nvPicPr>
+                    <pic:cNvPr id="0" name="Picture 7"/>
+                    <pic:cNvPicPr>
+                      <a:picLocks noChangeAspect="1" noChangeArrowheads="1"/>
+                    </pic:cNvPicPr>
+                  </pic:nvPicPr>
+                  <pic:blipFill>
+                    <a:blip r:embed="rId18">
+                      <a:extLst>
+                        <a:ext uri="{28A0092B-C50C-407E-A947-70E740481C1C}">
+                          <a14:useLocalDpi xmlns:a14="http://schemas.microsoft.com/office/drawing/2010/main" val="0"/>
+                        </a:ext>
+                      </a:extLst>
+                    </a:blip>
+                    <a:srcRect/>
+                    <a:stretch>
+                      <a:fillRect/>
+                    </a:stretch>
+                  </pic:blipFill>
+                  <pic:spPr bwMode="auto">
+                    <a:xfrm>
+                      <a:off x="0" y="0"/>
+                      <a:ext cx="5176800" cy="2520000"/>
+                    </a:xfrm>
+                    <a:prstGeom prst="rect">
+                      <a:avLst/>
+                    </a:prstGeom>
+                    <a:noFill/>
+                    <a:ln>
+                      <a:noFill/>
+                    </a:ln>
+                  </pic:spPr>
+                </pic:pic>
+              </a:graphicData>
+            </a:graphic>
+          </wp:inline>
+        </w:drawing>
+      </w:r>
+    </w:p>
+    <w:p>
+      <w:r>
+        <w:rPr>
+          <w:lang w:val="bg-BG"/>
+        </w:rPr>
+        <w:t>Избираме</w:t>
+      </w:r>
+      <w:r>
+        <w:t xml:space="preserve"> [</w:t>
+      </w:r>
+      <w:r>
+        <w:rPr>
+          <w:b/>
+          <w:bCs/>
+        </w:rPr>
+        <w:t>Visual C#</w:t>
+      </w:r>
+      <w:r>
+        <w:t>] -&gt; [</w:t>
+      </w:r>
+      <w:r>
+        <w:rPr>
+          <w:b/>
+          <w:bCs/>
+        </w:rPr>
+        <w:t>Windows</w:t>
+      </w:r>
+      <w:r>
+        <w:t>] -&gt; [</w:t>
+      </w:r>
+      <w:r>
+        <w:rPr>
+          <w:b/>
+          <w:bCs/>
+        </w:rPr>
+        <w:t>Console Application</w:t>
+      </w:r>
+      <w:r>
+        <w:t xml:space="preserve">] </w:t>
+      </w:r>
+      <w:r>
+        <w:rPr>
+          <w:lang w:val="bg-BG"/>
+        </w:rPr>
+        <w:t>и зад</w:t>
+      </w:r>
+      <w:r>
+        <w:rPr>
+          <w:lang w:val="bg-BG"/>
+        </w:rPr>
+        <w:t>а</w:t>
+      </w:r>
+      <w:r>
+        <w:rPr>
+          <w:lang w:val="bg-BG"/>
+        </w:rPr>
+        <w:t>вам</w:t>
+      </w:r>
+      <w:r>
+        <w:rPr>
+          <w:lang w:val="bg-BG"/>
+        </w:rPr>
+        <w:t>е име</w:t>
+      </w:r>
+      <w:r>
+        <w:t xml:space="preserve"> “</w:t>
+      </w:r>
+      <w:r>
+        <w:rPr>
+          <w:rStyle w:val="CodeChar"/>
+        </w:rPr>
+        <w:t>Inches-to-Centimeters</w:t>
+      </w:r>
+      <w:r>
+        <w:t>”:</w:t>
+      </w:r>
+    </w:p>
+    <w:p>
+      <w:r>
+        <w:drawing>
+          <wp:inline distT="0" distB="0" distL="0" distR="0" wp14:anchorId="347DD165" wp14:editId="5E321439">
+            <wp:extent cx="6626225" cy="3254375"/>
+            <wp:effectExtent l="0" t="0" r="3175" b="3175"/>
+            <wp:docPr id="13" name="Picture 13"/>
+            <wp:cNvGraphicFramePr>
+              <a:graphicFrameLocks xmlns:a="http://schemas.openxmlformats.org/drawingml/2006/main" noChangeAspect="1"/>
+            </wp:cNvGraphicFramePr>
+            <a:graphic xmlns:a="http://schemas.openxmlformats.org/drawingml/2006/main">
+              <a:graphicData uri="http://schemas.openxmlformats.org/drawingml/2006/picture">
+                <pic:pic xmlns:pic="http://schemas.openxmlformats.org/drawingml/2006/picture">
+                  <pic:nvPicPr>
+                    <pic:cNvPr id="0" name="Picture 8"/>
+                    <pic:cNvPicPr>
+                      <a:picLocks noChangeAspect="1" noChangeArrowheads="1"/>
+                    </pic:cNvPicPr>
+                  </pic:nvPicPr>
+                  <pic:blipFill>
+                    <a:blip r:embed="rId19">
+                      <a:extLst>
+                        <a:ext uri="{28A0092B-C50C-407E-A947-70E740481C1C}">
+                          <a14:useLocalDpi xmlns:a14="http://schemas.microsoft.com/office/drawing/2010/main" val="0"/>
+                        </a:ext>
+                      </a:extLst>
+                    </a:blip>
+                    <a:srcRect/>
+                    <a:stretch>
+                      <a:fillRect/>
+                    </a:stretch>
+                  </pic:blipFill>
+                  <pic:spPr bwMode="auto">
+                    <a:xfrm>
+                      <a:off x="0" y="0"/>
+                      <a:ext cx="6626225" cy="3254375"/>
+                    </a:xfrm>
+                    <a:prstGeom prst="rect">
+                      <a:avLst/>
+                    </a:prstGeom>
+                    <a:noFill/>
+                    <a:ln>
+                      <a:noFill/>
+                    </a:ln>
+                  </pic:spPr>
+                </pic:pic>
+              </a:graphicData>
+            </a:graphic>
+          </wp:inline>
+        </w:drawing>
+      </w:r>
+    </w:p>
+    <w:p>
+      <w:pPr>
+        <w:rPr>
+          <w:lang w:val="ru-RU"/>
+        </w:rPr>
+      </w:pPr>
+      <w:r>
+        <w:rPr>
+          <w:lang w:val="ru-RU"/>
+        </w:rPr>
+        <w:t>Следва да напишем</w:t>
+      </w:r>
+      <w:r>
+        <w:t> </w:t>
+      </w:r>
+      <w:r>
+        <w:rPr>
+          <w:b/>
+          <w:bCs/>
+          <w:lang w:val="ru-RU"/>
+        </w:rPr>
+        <w:t>кода на програмата</w:t>
+      </w:r>
+      <w:r>
+        <w:rPr>
+          <w:lang w:val="ru-RU"/>
+        </w:rPr>
+        <w:t>:</w:t>
+      </w:r>
+    </w:p>
+    <w:p>
+      <w:r>
+        <w:drawing>
+          <wp:inline distT="0" distB="0" distL="0" distR="0" wp14:anchorId="59D6D047" wp14:editId="4AF40581">
+            <wp:extent cx="4095750" cy="1562100"/>
+            <wp:effectExtent l="0" t="0" r="0" b="0"/>
+            <wp:docPr id="12" name="Picture 12"/>
+            <wp:cNvGraphicFramePr>
+              <a:graphicFrameLocks xmlns:a="http://schemas.openxmlformats.org/drawingml/2006/main" noChangeAspect="1"/>
+            </wp:cNvGraphicFramePr>
+            <a:graphic xmlns:a="http://schemas.openxmlformats.org/drawingml/2006/main">
+              <a:graphicData uri="http://schemas.openxmlformats.org/drawingml/2006/picture">
+                <pic:pic xmlns:pic="http://schemas.openxmlformats.org/drawingml/2006/picture">
+                  <pic:nvPicPr>
+                    <pic:cNvPr id="0" name="Picture 9"/>
+                    <pic:cNvPicPr>
+                      <a:picLocks noChangeAspect="1" noChangeArrowheads="1"/>
+                    </pic:cNvPicPr>
+                  </pic:nvPicPr>
+                  <pic:blipFill>
+                    <a:blip r:embed="rId20">
+                      <a:extLst>
+                        <a:ext uri="{28A0092B-C50C-407E-A947-70E740481C1C}">
+                          <a14:useLocalDpi xmlns:a14="http://schemas.microsoft.com/office/drawing/2010/main" val="0"/>
+                        </a:ext>
+                      </a:extLst>
+                    </a:blip>
+                    <a:srcRect/>
+                    <a:stretch>
+                      <a:fillRect/>
+                    </a:stretch>
+                  </pic:blipFill>
+                  <pic:spPr bwMode="auto">
+                    <a:xfrm>
+                      <a:off x="0" y="0"/>
+                      <a:ext cx="4095750" cy="1562100"/>
+                    </a:xfrm>
+                    <a:prstGeom prst="rect">
+                      <a:avLst/>
+                    </a:prstGeom>
+                    <a:noFill/>
+                    <a:ln>
+                      <a:noFill/>
+                    </a:ln>
+                  </pic:spPr>
+                </pic:pic>
+              </a:graphicData>
+            </a:graphic>
+          </wp:inline>
+        </w:drawing>
+      </w:r>
+    </w:p>
+    <w:p>
+      <w:pPr>
+        <w:rPr>
+          <w:lang w:val="ru-RU"/>
+        </w:rPr>
+      </w:pPr>
+      <w:r>
+        <w:rPr>
+          <w:b/>
+          <w:bCs/>
+          <w:lang w:val="ru-RU"/>
+        </w:rPr>
+        <w:t>Стартираме програмата</w:t>
+      </w:r>
+      <w:r>
+        <w:t> </w:t>
+      </w:r>
+      <w:r>
+        <w:rPr>
+          <w:lang w:val="ru-RU"/>
+        </w:rPr>
+        <w:t>с [</w:t>
+      </w:r>
+      <w:r>
+        <w:rPr>
+          <w:b/>
+          <w:bCs/>
+        </w:rPr>
+        <w:t>Ctrl</w:t>
+      </w:r>
+      <w:r>
+        <w:rPr>
+          <w:b/>
+          <w:bCs/>
+          <w:lang w:val="ru-RU"/>
+        </w:rPr>
+        <w:t>+</w:t>
+      </w:r>
+      <w:r>
+        <w:rPr>
+          <w:b/>
+          <w:bCs/>
+        </w:rPr>
+        <w:t>F</w:t>
+      </w:r>
+      <w:r>
+        <w:rPr>
+          <w:b/>
+          <w:bCs/>
+          <w:lang w:val="ru-RU"/>
+        </w:rPr>
+        <w:t>5</w:t>
+      </w:r>
+      <w:r>
+        <w:rPr>
+          <w:lang w:val="ru-RU"/>
+        </w:rPr>
+        <w:t>]:</w:t>
+      </w:r>
+    </w:p>
+    <w:p>
+      <w:r>
+        <w:lastRenderedPageBreak/>
+        <w:drawing>
+          <wp:inline distT="0" distB="0" distL="0" distR="0" wp14:anchorId="210123AA" wp14:editId="6F0B21D8">
+            <wp:extent cx="3867150" cy="1028700"/>
+            <wp:effectExtent l="0" t="0" r="0" b="0"/>
+            <wp:docPr id="11" name="Picture 11"/>
+            <wp:cNvGraphicFramePr>
+              <a:graphicFrameLocks xmlns:a="http://schemas.openxmlformats.org/drawingml/2006/main" noChangeAspect="1"/>
+            </wp:cNvGraphicFramePr>
+            <a:graphic xmlns:a="http://schemas.openxmlformats.org/drawingml/2006/main">
+              <a:graphicData uri="http://schemas.openxmlformats.org/drawingml/2006/picture">
+                <pic:pic xmlns:pic="http://schemas.openxmlformats.org/drawingml/2006/picture">
+                  <pic:nvPicPr>
+                    <pic:cNvPr id="0" name="Picture 10"/>
+                    <pic:cNvPicPr>
+                      <a:picLocks noChangeAspect="1" noChangeArrowheads="1"/>
+                    </pic:cNvPicPr>
+                  </pic:nvPicPr>
+                  <pic:blipFill>
+                    <a:blip r:embed="rId21">
+                      <a:extLst>
+                        <a:ext uri="{28A0092B-C50C-407E-A947-70E740481C1C}">
+                          <a14:useLocalDpi xmlns:a14="http://schemas.microsoft.com/office/drawing/2010/main" val="0"/>
+                        </a:ext>
+                      </a:extLst>
+                    </a:blip>
+                    <a:srcRect/>
+                    <a:stretch>
+                      <a:fillRect/>
+                    </a:stretch>
+                  </pic:blipFill>
+                  <pic:spPr bwMode="auto">
+                    <a:xfrm>
+                      <a:off x="0" y="0"/>
+                      <a:ext cx="3867150" cy="1028700"/>
+                    </a:xfrm>
+                    <a:prstGeom prst="rect">
+                      <a:avLst/>
+                    </a:prstGeom>
+                    <a:noFill/>
+                    <a:ln>
+                      <a:noFill/>
+                    </a:ln>
+                  </pic:spPr>
+                </pic:pic>
+              </a:graphicData>
+            </a:graphic>
+          </wp:inline>
+        </w:drawing>
+      </w:r>
+    </w:p>
+    <w:p>
+      <w:pPr>
+        <w:rPr>
+          <w:lang w:val="ru-RU"/>
+        </w:rPr>
+      </w:pPr>
+      <w:r>
+        <w:rPr>
+          <w:lang w:val="ru-RU"/>
+        </w:rPr>
+        <w:t xml:space="preserve">Изненада! Какво става? Програмата не работи правилно… Всъщност това не е ли предходната програма? Във </w:t>
+      </w:r>
+      <w:r>
+        <w:t>Visual</w:t>
+      </w:r>
+      <w:r>
+        <w:rPr>
+          <w:lang w:val="ru-RU"/>
+        </w:rPr>
+        <w:t xml:space="preserve"> </w:t>
+      </w:r>
+      <w:r>
+        <w:t>Studio </w:t>
+      </w:r>
+      <w:r>
+        <w:rPr>
+          <w:b/>
+          <w:bCs/>
+          <w:lang w:val="ru-RU"/>
+        </w:rPr>
+        <w:t>текущият активен проект</w:t>
+      </w:r>
+      <w:r>
+        <w:t> </w:t>
+      </w:r>
+      <w:r>
+        <w:rPr>
+          <w:lang w:val="ru-RU"/>
+        </w:rPr>
+        <w:t xml:space="preserve">в един </w:t>
+      </w:r>
+      <w:r>
+        <w:t>solution</w:t>
+      </w:r>
+      <w:r>
+        <w:rPr>
+          <w:lang w:val="ru-RU"/>
+        </w:rPr>
+        <w:t xml:space="preserve"> е маркиран в получерно и може да се сменя:</w:t>
+      </w:r>
+    </w:p>
+    <w:p>
+      <w:r>
+        <w:drawing>
+          <wp:inline distT="0" distB="0" distL="0" distR="0" wp14:anchorId="43C1EB80" wp14:editId="1AE931B3">
+            <wp:extent cx="3009900" cy="3308350"/>
+            <wp:effectExtent l="0" t="0" r="0" b="6350"/>
+            <wp:docPr id="10" name="Picture 10"/>
+            <wp:cNvGraphicFramePr>
+              <a:graphicFrameLocks xmlns:a="http://schemas.openxmlformats.org/drawingml/2006/main" noChangeAspect="1"/>
+            </wp:cNvGraphicFramePr>
+            <a:graphic xmlns:a="http://schemas.openxmlformats.org/drawingml/2006/main">
+              <a:graphicData uri="http://schemas.openxmlformats.org/drawingml/2006/picture">
+                <pic:pic xmlns:pic="http://schemas.openxmlformats.org/drawingml/2006/picture">
+                  <pic:nvPicPr>
+                    <pic:cNvPr id="0" name="Picture 11"/>
+                    <pic:cNvPicPr>
+                      <a:picLocks noChangeAspect="1" noChangeArrowheads="1"/>
+                    </pic:cNvPicPr>
+                  </pic:nvPicPr>
+                  <pic:blipFill>
+                    <a:blip r:embed="rId22">
+                      <a:extLst>
+                        <a:ext uri="{28A0092B-C50C-407E-A947-70E740481C1C}">
+                          <a14:useLocalDpi xmlns:a14="http://schemas.microsoft.com/office/drawing/2010/main" val="0"/>
+                        </a:ext>
+                      </a:extLst>
+                    </a:blip>
+                    <a:srcRect/>
+                    <a:stretch>
+                      <a:fillRect/>
+                    </a:stretch>
+                  </pic:blipFill>
+                  <pic:spPr bwMode="auto">
+                    <a:xfrm>
+                      <a:off x="0" y="0"/>
+                      <a:ext cx="3009900" cy="3308350"/>
+                    </a:xfrm>
+                    <a:prstGeom prst="rect">
+                      <a:avLst/>
+                    </a:prstGeom>
+                    <a:noFill/>
+                    <a:ln>
+                      <a:noFill/>
+                    </a:ln>
+                  </pic:spPr>
+                </pic:pic>
+              </a:graphicData>
+            </a:graphic>
+          </wp:inline>
+        </w:drawing>
+      </w:r>
+    </w:p>
+    <w:p>
+      <w:pPr>
+        <w:rPr>
+          <w:lang w:val="ru-RU"/>
+        </w:rPr>
+      </w:pPr>
+      <w:r>
+        <w:rPr>
+          <w:lang w:val="ru-RU"/>
+        </w:rPr>
+        <w:t>За да включим режим на</w:t>
+      </w:r>
+      <w:r>
+        <w:t> </w:t>
+      </w:r>
+      <w:r>
+        <w:rPr>
+          <w:b/>
+          <w:bCs/>
+          <w:lang w:val="ru-RU"/>
+        </w:rPr>
+        <w:t>автоматично преминаване към текущия проект</w:t>
+      </w:r>
+      <w:r>
+        <w:rPr>
+          <w:lang w:val="ru-RU"/>
+        </w:rPr>
+        <w:t xml:space="preserve">, кликаме върху главния </w:t>
+      </w:r>
+      <w:r>
+        <w:t>solution</w:t>
+      </w:r>
+      <w:r>
+        <w:rPr>
+          <w:lang w:val="ru-RU"/>
+        </w:rPr>
+        <w:t xml:space="preserve"> с десния бутон на мишката и избираме [</w:t>
+      </w:r>
+      <w:r>
+        <w:rPr>
+          <w:b/>
+          <w:bCs/>
+          <w:noProof/>
+        </w:rPr>
+        <w:t>Set StartUp Projects…</w:t>
+      </w:r>
+      <w:r>
+        <w:rPr>
+          <w:noProof/>
+        </w:rPr>
+        <w:t>]:</w:t>
+      </w:r>
+    </w:p>
+    <w:p>
+      <w:r>
+        <w:drawing>
+          <wp:inline distT="0" distB="0" distL="0" distR="0" wp14:anchorId="017476EE" wp14:editId="74484B8B">
+            <wp:extent cx="3924300" cy="2393950"/>
+            <wp:effectExtent l="0" t="0" r="0" b="6350"/>
+            <wp:docPr id="8" name="Picture 8"/>
+            <wp:cNvGraphicFramePr>
+              <a:graphicFrameLocks xmlns:a="http://schemas.openxmlformats.org/drawingml/2006/main" noChangeAspect="1"/>
+            </wp:cNvGraphicFramePr>
+            <a:graphic xmlns:a="http://schemas.openxmlformats.org/drawingml/2006/main">
+              <a:graphicData uri="http://schemas.openxmlformats.org/drawingml/2006/picture">
+                <pic:pic xmlns:pic="http://schemas.openxmlformats.org/drawingml/2006/picture">
+                  <pic:nvPicPr>
+                    <pic:cNvPr id="0" name="Picture 12"/>
+                    <pic:cNvPicPr>
+                      <a:picLocks noChangeAspect="1" noChangeArrowheads="1"/>
+                    </pic:cNvPicPr>
+                  </pic:nvPicPr>
+                  <pic:blipFill>
+                    <a:blip r:embed="rId23">
+                      <a:extLst>
+                        <a:ext uri="{28A0092B-C50C-407E-A947-70E740481C1C}">
+                          <a14:useLocalDpi xmlns:a14="http://schemas.microsoft.com/office/drawing/2010/main" val="0"/>
+                        </a:ext>
+                      </a:extLst>
+                    </a:blip>
+                    <a:srcRect/>
+                    <a:stretch>
+                      <a:fillRect/>
+                    </a:stretch>
+                  </pic:blipFill>
+                  <pic:spPr bwMode="auto">
+                    <a:xfrm>
+                      <a:off x="0" y="0"/>
+                      <a:ext cx="3924300" cy="2393950"/>
+                    </a:xfrm>
+                    <a:prstGeom prst="rect">
+                      <a:avLst/>
+                    </a:prstGeom>
+                    <a:noFill/>
+                    <a:ln>
+                      <a:noFill/>
+                    </a:ln>
+                  </pic:spPr>
+                </pic:pic>
+              </a:graphicData>
+            </a:graphic>
+          </wp:inline>
+        </w:drawing>
+      </w:r>
+    </w:p>
+    <w:p>
+      <w:pPr>
+        <w:rPr>
+          <w:lang w:val="ru-RU"/>
+        </w:rPr>
+      </w:pPr>
+      <w:r>
+        <w:rPr>
+          <w:lang w:val="ru-RU"/>
+        </w:rPr>
+        <w:t>Ще се появи диалогов прозорец, от който трябва да се избере [</w:t>
+      </w:r>
+      <w:r>
+        <w:rPr>
+          <w:b/>
+          <w:bCs/>
+        </w:rPr>
+        <w:t>Startup</w:t>
+      </w:r>
+      <w:r>
+        <w:rPr>
+          <w:b/>
+          <w:bCs/>
+          <w:lang w:val="ru-RU"/>
+        </w:rPr>
+        <w:t xml:space="preserve"> </w:t>
+      </w:r>
+      <w:r>
+        <w:rPr>
+          <w:b/>
+          <w:bCs/>
+        </w:rPr>
+        <w:t>Project</w:t>
+      </w:r>
+      <w:r>
+        <w:rPr>
+          <w:lang w:val="ru-RU"/>
+        </w:rPr>
+        <w:t>] -&gt; [</w:t>
+      </w:r>
+      <w:r>
+        <w:rPr>
+          <w:b/>
+          <w:bCs/>
+        </w:rPr>
+        <w:t>Current</w:t>
+      </w:r>
+      <w:r>
+        <w:rPr>
+          <w:b/>
+          <w:bCs/>
+          <w:lang w:val="ru-RU"/>
+        </w:rPr>
+        <w:t xml:space="preserve"> </w:t>
+      </w:r>
+      <w:r>
+        <w:rPr>
+          <w:b/>
+          <w:bCs/>
+        </w:rPr>
+        <w:t>Selection</w:t>
+      </w:r>
+      <w:r>
+        <w:rPr>
+          <w:lang w:val="ru-RU"/>
+        </w:rPr>
+        <w:t>]:</w:t>
+      </w:r>
+    </w:p>
+    <w:p>
+      <w:r>
+        <w:lastRenderedPageBreak/>
+        <w:drawing>
+          <wp:inline distT="0" distB="0" distL="0" distR="0" wp14:anchorId="6C032B60" wp14:editId="2575B273">
+            <wp:extent cx="5297214" cy="3048000"/>
+            <wp:effectExtent l="0" t="0" r="0" b="0"/>
+            <wp:docPr id="7" name="Picture 7"/>
+            <wp:cNvGraphicFramePr>
+              <a:graphicFrameLocks xmlns:a="http://schemas.openxmlformats.org/drawingml/2006/main" noChangeAspect="1"/>
+            </wp:cNvGraphicFramePr>
+            <a:graphic xmlns:a="http://schemas.openxmlformats.org/drawingml/2006/main">
+              <a:graphicData uri="http://schemas.openxmlformats.org/drawingml/2006/picture">
+                <pic:pic xmlns:pic="http://schemas.openxmlformats.org/drawingml/2006/picture">
+                  <pic:nvPicPr>
+                    <pic:cNvPr id="0" name="Picture 13"/>
+                    <pic:cNvPicPr>
+                      <a:picLocks noChangeAspect="1" noChangeArrowheads="1"/>
+                    </pic:cNvPicPr>
+                  </pic:nvPicPr>
+                  <pic:blipFill>
+                    <a:blip r:embed="rId24">
+                      <a:extLst>
+                        <a:ext uri="{28A0092B-C50C-407E-A947-70E740481C1C}">
+                          <a14:useLocalDpi xmlns:a14="http://schemas.microsoft.com/office/drawing/2010/main" val="0"/>
+                        </a:ext>
+                      </a:extLst>
+                    </a:blip>
+                    <a:srcRect/>
+                    <a:stretch>
+                      <a:fillRect/>
+                    </a:stretch>
+                  </pic:blipFill>
+                  <pic:spPr bwMode="auto">
+                    <a:xfrm>
+                      <a:off x="0" y="0"/>
+                      <a:ext cx="5300935" cy="3050141"/>
+                    </a:xfrm>
+                    <a:prstGeom prst="rect">
+                      <a:avLst/>
+                    </a:prstGeom>
+                    <a:noFill/>
+                    <a:ln>
+                      <a:noFill/>
+                    </a:ln>
+                  </pic:spPr>
+                </pic:pic>
+              </a:graphicData>
+            </a:graphic>
+          </wp:inline>
+        </w:drawing>
+      </w:r>
+    </w:p>
+    <w:p>
+      <w:pPr>
+        <w:rPr>
+          <w:lang w:val="bg-BG"/>
+        </w:rPr>
+      </w:pPr>
+      <w:r>
+        <w:rPr>
+          <w:lang w:val="ru-RU"/>
+        </w:rPr>
+        <w:t>Сега отново</w:t>
+      </w:r>
+      <w:r>
+        <w:t> </w:t>
+      </w:r>
+      <w:r>
+        <w:rPr>
+          <w:b/>
+          <w:bCs/>
+          <w:lang w:val="ru-RU"/>
+        </w:rPr>
+        <w:t>стартираме програмата</w:t>
+      </w:r>
+      <w:r>
+        <w:rPr>
+          <w:lang w:val="ru-RU"/>
+        </w:rPr>
+        <w:t>, както обикновено с [</w:t>
+      </w:r>
+      <w:r>
+        <w:rPr>
+          <w:b/>
+          <w:bCs/>
+        </w:rPr>
+        <w:t>Ctrl</w:t>
+      </w:r>
+      <w:r>
+        <w:rPr>
+          <w:b/>
+          <w:bCs/>
+          <w:lang w:val="ru-RU"/>
+        </w:rPr>
+        <w:t>+</w:t>
+      </w:r>
+      <w:r>
+        <w:rPr>
+          <w:b/>
+          <w:bCs/>
+        </w:rPr>
+        <w:t>F</w:t>
+      </w:r>
+      <w:r>
+        <w:rPr>
+          <w:b/>
+          <w:bCs/>
+          <w:lang w:val="ru-RU"/>
+        </w:rPr>
+        <w:t>5</w:t>
+      </w:r>
+      <w:r>
+        <w:rPr>
+          <w:lang w:val="ru-RU"/>
+        </w:rPr>
+        <w:t>]. Този път ще се стартира</w:t>
+      </w:r>
+      <w:r>
+        <w:t> </w:t>
+      </w:r>
+      <w:r>
+        <w:rPr>
+          <w:b/>
+          <w:bCs/>
+          <w:lang w:val="ru-RU"/>
+        </w:rPr>
+        <w:t>текущата отворена програма</w:t>
+      </w:r>
+      <w:r>
+        <w:rPr>
+          <w:lang w:val="ru-RU"/>
+        </w:rPr>
+        <w:t xml:space="preserve">, която преобразува инчове в сантиметри. </w:t>
+      </w:r>
+      <w:r>
+        <w:rPr>
+          <w:lang w:val="bg-BG"/>
+        </w:rPr>
+        <w:t>Изглежда работи коректно:</w:t>
+      </w:r>
+    </w:p>
+    <w:p>
+      <w:r>
+        <w:drawing>
+          <wp:inline distT="0" distB="0" distL="0" distR="0" wp14:anchorId="50A3F471" wp14:editId="11AC6EF7">
+            <wp:extent cx="3873500" cy="1047750"/>
+            <wp:effectExtent l="0" t="0" r="0" b="0"/>
+            <wp:docPr id="6" name="Picture 6"/>
+            <wp:cNvGraphicFramePr>
+              <a:graphicFrameLocks xmlns:a="http://schemas.openxmlformats.org/drawingml/2006/main" noChangeAspect="1"/>
+            </wp:cNvGraphicFramePr>
+            <a:graphic xmlns:a="http://schemas.openxmlformats.org/drawingml/2006/main">
+              <a:graphicData uri="http://schemas.openxmlformats.org/drawingml/2006/picture">
+                <pic:pic xmlns:pic="http://schemas.openxmlformats.org/drawingml/2006/picture">
+                  <pic:nvPicPr>
+                    <pic:cNvPr id="0" name="Picture 14"/>
+                    <pic:cNvPicPr>
+                      <a:picLocks noChangeAspect="1" noChangeArrowheads="1"/>
+                    </pic:cNvPicPr>
+                  </pic:nvPicPr>
+                  <pic:blipFill>
+                    <a:blip r:embed="rId25">
+                      <a:extLst>
+                        <a:ext uri="{28A0092B-C50C-407E-A947-70E740481C1C}">
+                          <a14:useLocalDpi xmlns:a14="http://schemas.microsoft.com/office/drawing/2010/main" val="0"/>
+                        </a:ext>
+                      </a:extLst>
+                    </a:blip>
+                    <a:srcRect/>
+                    <a:stretch>
+                      <a:fillRect/>
+                    </a:stretch>
+                  </pic:blipFill>
+                  <pic:spPr bwMode="auto">
+                    <a:xfrm>
+                      <a:off x="0" y="0"/>
+                      <a:ext cx="3873500" cy="1047750"/>
+                    </a:xfrm>
+                    <a:prstGeom prst="rect">
+                      <a:avLst/>
+                    </a:prstGeom>
+                    <a:noFill/>
+                    <a:ln>
+                      <a:noFill/>
+                    </a:ln>
+                  </pic:spPr>
+                </pic:pic>
+              </a:graphicData>
+            </a:graphic>
+          </wp:inline>
+        </w:drawing>
+      </w:r>
+    </w:p>
+    <w:p>
+      <w:pPr>
+        <w:pStyle w:val="Heading2"/>
+      </w:pPr>
+      <w:r>
         <w:t>Преобразуване на масив в число</w:t>
       </w:r>
     </w:p>
@@ -880,6 +3485,7 @@
         <w:rPr>
           <w:lang w:val="bg-BG"/>
         </w:rPr>
+        <w:lastRenderedPageBreak/>
         <w:t>nums[] = condensed[]</w:t>
       </w:r>
     </w:p>
@@ -939,7 +3545,7 @@
                     </pic:cNvPicPr>
                   </pic:nvPicPr>
                   <pic:blipFill>
-                    <a:blip r:embed="rId8" cstate="print">
+                    <a:blip r:embed="rId26" cstate="print">
                       <a:extLst>
                         <a:ext uri="{28A0092B-C50C-407E-A947-70E740481C1C}">
                           <a14:useLocalDpi xmlns:a14="http://schemas.microsoft.com/office/drawing/2010/main" val="0"/>
@@ -1007,7 +3613,7 @@
                     </pic:cNvPicPr>
                   </pic:nvPicPr>
                   <pic:blipFill>
-                    <a:blip r:embed="rId9" cstate="print">
+                    <a:blip r:embed="rId27" cstate="print">
                       <a:extLst>
                         <a:ext uri="{28A0092B-C50C-407E-A947-70E740481C1C}">
                           <a14:useLocalDpi xmlns:a14="http://schemas.microsoft.com/office/drawing/2010/main" val="0"/>
@@ -1042,18 +3648,8 @@
     <w:p>
       <w:pPr>
         <w:pStyle w:val="Heading2"/>
-        <w:numPr>
-          <w:ilvl w:val="0"/>
-          <w:numId w:val="40"/>
-        </w:numPr>
-        <w:rPr>
-          <w:lang w:val="bg-BG"/>
-        </w:rPr>
-      </w:pPr>
-      <w:r>
-        <w:rPr>
-          <w:lang w:val="bg-BG"/>
-        </w:rPr>
+      </w:pPr>
+      <w:r>
         <w:t>Обръщане на масив от символни низове</w:t>
       </w:r>
     </w:p>
@@ -1098,7 +3694,6 @@
         <w:rPr>
           <w:lang w:val="bg-BG"/>
         </w:rPr>
-        <w:lastRenderedPageBreak/>
         <w:t>Примери</w:t>
       </w:r>
     </w:p>
@@ -1433,7 +4028,7 @@
                     </pic:cNvPicPr>
                   </pic:nvPicPr>
                   <pic:blipFill>
-                    <a:blip r:embed="rId10" cstate="print">
+                    <a:blip r:embed="rId28" cstate="print">
                       <a:extLst>
                         <a:ext uri="{28A0092B-C50C-407E-A947-70E740481C1C}">
                           <a14:useLocalDpi xmlns:a14="http://schemas.microsoft.com/office/drawing/2010/main" val="0"/>
@@ -1544,8 +4139,8 @@
       </w:pPr>
     </w:p>
     <w:sectPr>
-      <w:headerReference w:type="default" r:id="rId11"/>
-      <w:footerReference w:type="default" r:id="rId12"/>
+      <w:headerReference w:type="default" r:id="rId29"/>
+      <w:footerReference w:type="default" r:id="rId30"/>
       <w:pgSz w:w="11909" w:h="16834" w:code="9"/>
       <w:pgMar w:top="567" w:right="737" w:bottom="1077" w:left="737" w:header="567" w:footer="794" w:gutter="0"/>
       <w:cols w:space="720"/>
@@ -1642,6 +4237,7 @@
                             <w:rPr>
                               <w:sz w:val="17"/>
                               <w:szCs w:val="17"/>
+                              <w:lang w:val="ru-RU"/>
                             </w:rPr>
                           </w:pPr>
                           <w:r>
@@ -1658,6 +4254,7 @@
                               <w:color w:val="595959" w:themeColor="text1" w:themeTint="A6"/>
                               <w:sz w:val="17"/>
                               <w:szCs w:val="17"/>
+                              <w:lang w:val="ru-RU"/>
                             </w:rPr>
                             <w:t>“</w:t>
                           </w:r>
@@ -1675,6 +4272,7 @@
                               <w:color w:val="595959" w:themeColor="text1" w:themeTint="A6"/>
                               <w:sz w:val="17"/>
                               <w:szCs w:val="17"/>
+                              <w:lang w:val="ru-RU"/>
                             </w:rPr>
                             <w:t>”</w:t>
                           </w:r>
@@ -1693,7 +4291,50 @@
                               <w:sz w:val="17"/>
                               <w:szCs w:val="17"/>
                             </w:rPr>
-                            <w:t>CC-BY-SA)</w:t>
+                            <w:t>CC</w:t>
+                          </w:r>
+                          <w:r>
+                            <w:rPr>
+                              <w:color w:val="595959" w:themeColor="text1" w:themeTint="A6"/>
+                              <w:sz w:val="17"/>
+                              <w:szCs w:val="17"/>
+                              <w:lang w:val="ru-RU"/>
+                            </w:rPr>
+                            <w:t>-</w:t>
+                          </w:r>
+                          <w:r>
+                            <w:rPr>
+                              <w:color w:val="595959" w:themeColor="text1" w:themeTint="A6"/>
+                              <w:sz w:val="17"/>
+                              <w:szCs w:val="17"/>
+                            </w:rPr>
+                            <w:t>BY</w:t>
+                          </w:r>
+                          <w:r>
+                            <w:rPr>
+                              <w:color w:val="595959" w:themeColor="text1" w:themeTint="A6"/>
+                              <w:sz w:val="17"/>
+                              <w:szCs w:val="17"/>
+                              <w:lang w:val="ru-RU"/>
+                            </w:rPr>
+                            <w:t>-</w:t>
+                          </w:r>
+                          <w:r>
+                            <w:rPr>
+                              <w:color w:val="595959" w:themeColor="text1" w:themeTint="A6"/>
+                              <w:sz w:val="17"/>
+                              <w:szCs w:val="17"/>
+                            </w:rPr>
+                            <w:t>SA</w:t>
+                          </w:r>
+                          <w:r>
+                            <w:rPr>
+                              <w:color w:val="595959" w:themeColor="text1" w:themeTint="A6"/>
+                              <w:sz w:val="17"/>
+                              <w:szCs w:val="17"/>
+                              <w:lang w:val="ru-RU"/>
+                            </w:rPr>
+                            <w:t>)</w:t>
                           </w:r>
                         </w:p>
                         <w:p>
@@ -1752,6 +4393,7 @@
                       <w:rPr>
                         <w:sz w:val="17"/>
                         <w:szCs w:val="17"/>
+                        <w:lang w:val="ru-RU"/>
                       </w:rPr>
                     </w:pPr>
                     <w:r>
@@ -1768,6 +4410,7 @@
                         <w:color w:val="595959" w:themeColor="text1" w:themeTint="A6"/>
                         <w:sz w:val="17"/>
                         <w:szCs w:val="17"/>
+                        <w:lang w:val="ru-RU"/>
                       </w:rPr>
                       <w:t>“</w:t>
                     </w:r>
@@ -1785,6 +4428,7 @@
                         <w:color w:val="595959" w:themeColor="text1" w:themeTint="A6"/>
                         <w:sz w:val="17"/>
                         <w:szCs w:val="17"/>
+                        <w:lang w:val="ru-RU"/>
                       </w:rPr>
                       <w:t>”</w:t>
                     </w:r>
@@ -1803,7 +4447,50 @@
                         <w:sz w:val="17"/>
                         <w:szCs w:val="17"/>
                       </w:rPr>
-                      <w:t>CC-BY-SA)</w:t>
+                      <w:t>CC</w:t>
+                    </w:r>
+                    <w:r>
+                      <w:rPr>
+                        <w:color w:val="595959" w:themeColor="text1" w:themeTint="A6"/>
+                        <w:sz w:val="17"/>
+                        <w:szCs w:val="17"/>
+                        <w:lang w:val="ru-RU"/>
+                      </w:rPr>
+                      <w:t>-</w:t>
+                    </w:r>
+                    <w:r>
+                      <w:rPr>
+                        <w:color w:val="595959" w:themeColor="text1" w:themeTint="A6"/>
+                        <w:sz w:val="17"/>
+                        <w:szCs w:val="17"/>
+                      </w:rPr>
+                      <w:t>BY</w:t>
+                    </w:r>
+                    <w:r>
+                      <w:rPr>
+                        <w:color w:val="595959" w:themeColor="text1" w:themeTint="A6"/>
+                        <w:sz w:val="17"/>
+                        <w:szCs w:val="17"/>
+                        <w:lang w:val="ru-RU"/>
+                      </w:rPr>
+                      <w:t>-</w:t>
+                    </w:r>
+                    <w:r>
+                      <w:rPr>
+                        <w:color w:val="595959" w:themeColor="text1" w:themeTint="A6"/>
+                        <w:sz w:val="17"/>
+                        <w:szCs w:val="17"/>
+                      </w:rPr>
+                      <w:t>SA</w:t>
+                    </w:r>
+                    <w:r>
+                      <w:rPr>
+                        <w:color w:val="595959" w:themeColor="text1" w:themeTint="A6"/>
+                        <w:sz w:val="17"/>
+                        <w:szCs w:val="17"/>
+                        <w:lang w:val="ru-RU"/>
+                      </w:rPr>
+                      <w:t>)</w:t>
                     </w:r>
                   </w:p>
                   <w:p>
@@ -2798,8 +5485,8 @@
   <w:abstractNum w:abstractNumId="4" w15:restartNumberingAfterBreak="0">
     <w:nsid w:val="13A00DEC"/>
     <w:multiLevelType w:val="hybridMultilevel"/>
-    <w:tmpl w:val="A9E40BD8"/>
-    <w:lvl w:ilvl="0" w:tplc="A0E28166">
+    <w:tmpl w:val="5E960EC2"/>
+    <w:lvl w:ilvl="0" w:tplc="A47E1DC6">
       <w:start w:val="1"/>
       <w:numFmt w:val="decimal"/>
       <w:pStyle w:val="Heading2"/>
@@ -3933,6 +6620,155 @@
     </w:lvl>
   </w:abstractNum>
   <w:abstractNum w:abstractNumId="16" w15:restartNumberingAfterBreak="0">
+    <w:nsid w:val="2CE51155"/>
+    <w:multiLevelType w:val="multilevel"/>
+    <w:tmpl w:val="4A18EE0A"/>
+    <w:lvl w:ilvl="0">
+      <w:start w:val="1"/>
+      <w:numFmt w:val="bullet"/>
+      <w:lvlText w:val=""/>
+      <w:lvlJc w:val="left"/>
+      <w:pPr>
+        <w:tabs>
+          <w:tab w:val="num" w:pos="720"/>
+        </w:tabs>
+        <w:ind w:left="720" w:hanging="360"/>
+      </w:pPr>
+      <w:rPr>
+        <w:rFonts w:ascii="Symbol" w:hAnsi="Symbol" w:hint="default"/>
+        <w:sz w:val="20"/>
+      </w:rPr>
+    </w:lvl>
+    <w:lvl w:ilvl="1" w:tentative="1">
+      <w:start w:val="1"/>
+      <w:numFmt w:val="bullet"/>
+      <w:lvlText w:val="o"/>
+      <w:lvlJc w:val="left"/>
+      <w:pPr>
+        <w:tabs>
+          <w:tab w:val="num" w:pos="1440"/>
+        </w:tabs>
+        <w:ind w:left="1440" w:hanging="360"/>
+      </w:pPr>
+      <w:rPr>
+        <w:rFonts w:ascii="Courier New" w:hAnsi="Courier New" w:hint="default"/>
+        <w:sz w:val="20"/>
+      </w:rPr>
+    </w:lvl>
+    <w:lvl w:ilvl="2" w:tentative="1">
+      <w:start w:val="1"/>
+      <w:numFmt w:val="bullet"/>
+      <w:lvlText w:val=""/>
+      <w:lvlJc w:val="left"/>
+      <w:pPr>
+        <w:tabs>
+          <w:tab w:val="num" w:pos="2160"/>
+        </w:tabs>
+        <w:ind w:left="2160" w:hanging="360"/>
+      </w:pPr>
+      <w:rPr>
+        <w:rFonts w:ascii="Wingdings" w:hAnsi="Wingdings" w:hint="default"/>
+        <w:sz w:val="20"/>
+      </w:rPr>
+    </w:lvl>
+    <w:lvl w:ilvl="3" w:tentative="1">
+      <w:start w:val="1"/>
+      <w:numFmt w:val="bullet"/>
+      <w:lvlText w:val=""/>
+      <w:lvlJc w:val="left"/>
+      <w:pPr>
+        <w:tabs>
+          <w:tab w:val="num" w:pos="2880"/>
+        </w:tabs>
+        <w:ind w:left="2880" w:hanging="360"/>
+      </w:pPr>
+      <w:rPr>
+        <w:rFonts w:ascii="Wingdings" w:hAnsi="Wingdings" w:hint="default"/>
+        <w:sz w:val="20"/>
+      </w:rPr>
+    </w:lvl>
+    <w:lvl w:ilvl="4" w:tentative="1">
+      <w:start w:val="1"/>
+      <w:numFmt w:val="bullet"/>
+      <w:lvlText w:val=""/>
+      <w:lvlJc w:val="left"/>
+      <w:pPr>
+        <w:tabs>
+          <w:tab w:val="num" w:pos="3600"/>
+        </w:tabs>
+        <w:ind w:left="3600" w:hanging="360"/>
+      </w:pPr>
+      <w:rPr>
+        <w:rFonts w:ascii="Wingdings" w:hAnsi="Wingdings" w:hint="default"/>
+        <w:sz w:val="20"/>
+      </w:rPr>
+    </w:lvl>
+    <w:lvl w:ilvl="5" w:tentative="1">
+      <w:start w:val="1"/>
+      <w:numFmt w:val="bullet"/>
+      <w:lvlText w:val=""/>
+      <w:lvlJc w:val="left"/>
+      <w:pPr>
+        <w:tabs>
+          <w:tab w:val="num" w:pos="4320"/>
+        </w:tabs>
+        <w:ind w:left="4320" w:hanging="360"/>
+      </w:pPr>
+      <w:rPr>
+        <w:rFonts w:ascii="Wingdings" w:hAnsi="Wingdings" w:hint="default"/>
+        <w:sz w:val="20"/>
+      </w:rPr>
+    </w:lvl>
+    <w:lvl w:ilvl="6" w:tentative="1">
+      <w:start w:val="1"/>
+      <w:numFmt w:val="bullet"/>
+      <w:lvlText w:val=""/>
+      <w:lvlJc w:val="left"/>
+      <w:pPr>
+        <w:tabs>
+          <w:tab w:val="num" w:pos="5040"/>
+        </w:tabs>
+        <w:ind w:left="5040" w:hanging="360"/>
+      </w:pPr>
+      <w:rPr>
+        <w:rFonts w:ascii="Wingdings" w:hAnsi="Wingdings" w:hint="default"/>
+        <w:sz w:val="20"/>
+      </w:rPr>
+    </w:lvl>
+    <w:lvl w:ilvl="7" w:tentative="1">
+      <w:start w:val="1"/>
+      <w:numFmt w:val="bullet"/>
+      <w:lvlText w:val=""/>
+      <w:lvlJc w:val="left"/>
+      <w:pPr>
+        <w:tabs>
+          <w:tab w:val="num" w:pos="5760"/>
+        </w:tabs>
+        <w:ind w:left="5760" w:hanging="360"/>
+      </w:pPr>
+      <w:rPr>
+        <w:rFonts w:ascii="Wingdings" w:hAnsi="Wingdings" w:hint="default"/>
+        <w:sz w:val="20"/>
+      </w:rPr>
+    </w:lvl>
+    <w:lvl w:ilvl="8" w:tentative="1">
+      <w:start w:val="1"/>
+      <w:numFmt w:val="bullet"/>
+      <w:lvlText w:val=""/>
+      <w:lvlJc w:val="left"/>
+      <w:pPr>
+        <w:tabs>
+          <w:tab w:val="num" w:pos="6480"/>
+        </w:tabs>
+        <w:ind w:left="6480" w:hanging="360"/>
+      </w:pPr>
+      <w:rPr>
+        <w:rFonts w:ascii="Wingdings" w:hAnsi="Wingdings" w:hint="default"/>
+        <w:sz w:val="20"/>
+      </w:rPr>
+    </w:lvl>
+  </w:abstractNum>
+  <w:abstractNum w:abstractNumId="17" w15:restartNumberingAfterBreak="0">
     <w:nsid w:val="326B7ADF"/>
     <w:multiLevelType w:val="hybridMultilevel"/>
     <w:tmpl w:val="243464B4"/>
@@ -4027,7 +6863,7 @@
       </w:pPr>
     </w:lvl>
   </w:abstractNum>
-  <w:abstractNum w:abstractNumId="17" w15:restartNumberingAfterBreak="0">
+  <w:abstractNum w:abstractNumId="18" w15:restartNumberingAfterBreak="0">
     <w:nsid w:val="36F1759A"/>
     <w:multiLevelType w:val="hybridMultilevel"/>
     <w:tmpl w:val="AC4C80EA"/>
@@ -4140,7 +6976,7 @@
       </w:rPr>
     </w:lvl>
   </w:abstractNum>
-  <w:abstractNum w:abstractNumId="18" w15:restartNumberingAfterBreak="0">
+  <w:abstractNum w:abstractNumId="19" w15:restartNumberingAfterBreak="0">
     <w:nsid w:val="385C6CB3"/>
     <w:multiLevelType w:val="hybridMultilevel"/>
     <w:tmpl w:val="C1C67C5C"/>
@@ -4253,7 +7089,7 @@
       </w:rPr>
     </w:lvl>
   </w:abstractNum>
-  <w:abstractNum w:abstractNumId="19" w15:restartNumberingAfterBreak="0">
+  <w:abstractNum w:abstractNumId="20" w15:restartNumberingAfterBreak="0">
     <w:nsid w:val="40B63A43"/>
     <w:multiLevelType w:val="hybridMultilevel"/>
     <w:tmpl w:val="4D9EFB84"/>
@@ -4348,7 +7184,7 @@
       </w:pPr>
     </w:lvl>
   </w:abstractNum>
-  <w:abstractNum w:abstractNumId="20" w15:restartNumberingAfterBreak="0">
+  <w:abstractNum w:abstractNumId="21" w15:restartNumberingAfterBreak="0">
     <w:nsid w:val="44BC2519"/>
     <w:multiLevelType w:val="hybridMultilevel"/>
     <w:tmpl w:val="EEB2B3B6"/>
@@ -4437,7 +7273,7 @@
       </w:pPr>
     </w:lvl>
   </w:abstractNum>
-  <w:abstractNum w:abstractNumId="21" w15:restartNumberingAfterBreak="0">
+  <w:abstractNum w:abstractNumId="22" w15:restartNumberingAfterBreak="0">
     <w:nsid w:val="462E05C9"/>
     <w:multiLevelType w:val="hybridMultilevel"/>
     <w:tmpl w:val="DD14F1AC"/>
@@ -4550,7 +7386,7 @@
       </w:rPr>
     </w:lvl>
   </w:abstractNum>
-  <w:abstractNum w:abstractNumId="22" w15:restartNumberingAfterBreak="0">
+  <w:abstractNum w:abstractNumId="23" w15:restartNumberingAfterBreak="0">
     <w:nsid w:val="49F15A4A"/>
     <w:multiLevelType w:val="hybridMultilevel"/>
     <w:tmpl w:val="507C2FF0"/>
@@ -4639,7 +7475,7 @@
       </w:pPr>
     </w:lvl>
   </w:abstractNum>
-  <w:abstractNum w:abstractNumId="23" w15:restartNumberingAfterBreak="0">
+  <w:abstractNum w:abstractNumId="24" w15:restartNumberingAfterBreak="0">
     <w:nsid w:val="4D796141"/>
     <w:multiLevelType w:val="hybridMultilevel"/>
     <w:tmpl w:val="91D04A66"/>
@@ -4752,7 +7588,7 @@
       </w:rPr>
     </w:lvl>
   </w:abstractNum>
-  <w:abstractNum w:abstractNumId="24" w15:restartNumberingAfterBreak="0">
+  <w:abstractNum w:abstractNumId="25" w15:restartNumberingAfterBreak="0">
     <w:nsid w:val="4F5B2890"/>
     <w:multiLevelType w:val="hybridMultilevel"/>
     <w:tmpl w:val="9FAE4850"/>
@@ -4865,7 +7701,7 @@
       </w:rPr>
     </w:lvl>
   </w:abstractNum>
-  <w:abstractNum w:abstractNumId="25" w15:restartNumberingAfterBreak="0">
+  <w:abstractNum w:abstractNumId="26" w15:restartNumberingAfterBreak="0">
     <w:nsid w:val="50F62E8C"/>
     <w:multiLevelType w:val="hybridMultilevel"/>
     <w:tmpl w:val="E78C85C0"/>
@@ -4978,7 +7814,7 @@
       </w:rPr>
     </w:lvl>
   </w:abstractNum>
-  <w:abstractNum w:abstractNumId="26" w15:restartNumberingAfterBreak="0">
+  <w:abstractNum w:abstractNumId="27" w15:restartNumberingAfterBreak="0">
     <w:nsid w:val="5507266E"/>
     <w:multiLevelType w:val="hybridMultilevel"/>
     <w:tmpl w:val="22522E3A"/>
@@ -5091,7 +7927,7 @@
       </w:rPr>
     </w:lvl>
   </w:abstractNum>
-  <w:abstractNum w:abstractNumId="27" w15:restartNumberingAfterBreak="0">
+  <w:abstractNum w:abstractNumId="28" w15:restartNumberingAfterBreak="0">
     <w:nsid w:val="55990837"/>
     <w:multiLevelType w:val="hybridMultilevel"/>
     <w:tmpl w:val="960254F8"/>
@@ -5204,7 +8040,7 @@
       </w:rPr>
     </w:lvl>
   </w:abstractNum>
-  <w:abstractNum w:abstractNumId="28" w15:restartNumberingAfterBreak="0">
+  <w:abstractNum w:abstractNumId="29" w15:restartNumberingAfterBreak="0">
     <w:nsid w:val="55BC60FF"/>
     <w:multiLevelType w:val="hybridMultilevel"/>
     <w:tmpl w:val="C1FC87D6"/>
@@ -5293,7 +8129,7 @@
       </w:pPr>
     </w:lvl>
   </w:abstractNum>
-  <w:abstractNum w:abstractNumId="29" w15:restartNumberingAfterBreak="0">
+  <w:abstractNum w:abstractNumId="30" w15:restartNumberingAfterBreak="0">
     <w:nsid w:val="57FD43D1"/>
     <w:multiLevelType w:val="hybridMultilevel"/>
     <w:tmpl w:val="A36A9E3E"/>
@@ -5381,7 +8217,7 @@
       </w:pPr>
     </w:lvl>
   </w:abstractNum>
-  <w:abstractNum w:abstractNumId="30" w15:restartNumberingAfterBreak="0">
+  <w:abstractNum w:abstractNumId="31" w15:restartNumberingAfterBreak="0">
     <w:nsid w:val="59AA1FB0"/>
     <w:multiLevelType w:val="hybridMultilevel"/>
     <w:tmpl w:val="C874C5A6"/>
@@ -5494,7 +8330,7 @@
       </w:rPr>
     </w:lvl>
   </w:abstractNum>
-  <w:abstractNum w:abstractNumId="31" w15:restartNumberingAfterBreak="0">
+  <w:abstractNum w:abstractNumId="32" w15:restartNumberingAfterBreak="0">
     <w:nsid w:val="5E7757B2"/>
     <w:multiLevelType w:val="multilevel"/>
     <w:tmpl w:val="0E203B02"/>
@@ -5580,7 +8416,7 @@
       </w:pPr>
     </w:lvl>
   </w:abstractNum>
-  <w:abstractNum w:abstractNumId="32" w15:restartNumberingAfterBreak="0">
+  <w:abstractNum w:abstractNumId="33" w15:restartNumberingAfterBreak="0">
     <w:nsid w:val="5F9A715F"/>
     <w:multiLevelType w:val="hybridMultilevel"/>
     <w:tmpl w:val="4B26630C"/>
@@ -5693,7 +8529,7 @@
       </w:rPr>
     </w:lvl>
   </w:abstractNum>
-  <w:abstractNum w:abstractNumId="33" w15:restartNumberingAfterBreak="0">
+  <w:abstractNum w:abstractNumId="34" w15:restartNumberingAfterBreak="0">
     <w:nsid w:val="609D235C"/>
     <w:multiLevelType w:val="hybridMultilevel"/>
     <w:tmpl w:val="848696AC"/>
@@ -5806,7 +8642,7 @@
       </w:rPr>
     </w:lvl>
   </w:abstractNum>
-  <w:abstractNum w:abstractNumId="34" w15:restartNumberingAfterBreak="0">
+  <w:abstractNum w:abstractNumId="35" w15:restartNumberingAfterBreak="0">
     <w:nsid w:val="60FC6BB4"/>
     <w:multiLevelType w:val="hybridMultilevel"/>
     <w:tmpl w:val="671E692E"/>
@@ -5919,7 +8755,7 @@
       </w:rPr>
     </w:lvl>
   </w:abstractNum>
-  <w:abstractNum w:abstractNumId="35" w15:restartNumberingAfterBreak="0">
+  <w:abstractNum w:abstractNumId="36" w15:restartNumberingAfterBreak="0">
     <w:nsid w:val="636274E2"/>
     <w:multiLevelType w:val="hybridMultilevel"/>
     <w:tmpl w:val="0732809A"/>
@@ -6008,7 +8844,7 @@
       </w:pPr>
     </w:lvl>
   </w:abstractNum>
-  <w:abstractNum w:abstractNumId="36" w15:restartNumberingAfterBreak="0">
+  <w:abstractNum w:abstractNumId="37" w15:restartNumberingAfterBreak="0">
     <w:nsid w:val="6B944EC9"/>
     <w:multiLevelType w:val="hybridMultilevel"/>
     <w:tmpl w:val="8076D1AC"/>
@@ -6121,7 +8957,7 @@
       </w:rPr>
     </w:lvl>
   </w:abstractNum>
-  <w:abstractNum w:abstractNumId="37" w15:restartNumberingAfterBreak="0">
+  <w:abstractNum w:abstractNumId="38" w15:restartNumberingAfterBreak="0">
     <w:nsid w:val="6EBD0C51"/>
     <w:multiLevelType w:val="hybridMultilevel"/>
     <w:tmpl w:val="5C28EE1A"/>
@@ -6234,7 +9070,7 @@
       </w:rPr>
     </w:lvl>
   </w:abstractNum>
-  <w:abstractNum w:abstractNumId="38" w15:restartNumberingAfterBreak="0">
+  <w:abstractNum w:abstractNumId="39" w15:restartNumberingAfterBreak="0">
     <w:nsid w:val="75F22415"/>
     <w:multiLevelType w:val="hybridMultilevel"/>
     <w:tmpl w:val="DB2EF382"/>
@@ -6320,7 +9156,7 @@
       </w:pPr>
     </w:lvl>
   </w:abstractNum>
-  <w:abstractNum w:abstractNumId="39" w15:restartNumberingAfterBreak="0">
+  <w:abstractNum w:abstractNumId="40" w15:restartNumberingAfterBreak="0">
     <w:nsid w:val="766D73FB"/>
     <w:multiLevelType w:val="hybridMultilevel"/>
     <w:tmpl w:val="646AC9A6"/>
@@ -6409,7 +9245,7 @@
       </w:pPr>
     </w:lvl>
   </w:abstractNum>
-  <w:abstractNum w:abstractNumId="40" w15:restartNumberingAfterBreak="0">
+  <w:abstractNum w:abstractNumId="41" w15:restartNumberingAfterBreak="0">
     <w:nsid w:val="771A7929"/>
     <w:multiLevelType w:val="hybridMultilevel"/>
     <w:tmpl w:val="B5EA489E"/>
@@ -6522,7 +9358,7 @@
       </w:rPr>
     </w:lvl>
   </w:abstractNum>
-  <w:abstractNum w:abstractNumId="41" w15:restartNumberingAfterBreak="0">
+  <w:abstractNum w:abstractNumId="42" w15:restartNumberingAfterBreak="0">
     <w:nsid w:val="7A0155B4"/>
     <w:multiLevelType w:val="hybridMultilevel"/>
     <w:tmpl w:val="581A57DA"/>
@@ -6639,19 +9475,19 @@
     <w:abstractNumId w:val="0"/>
   </w:num>
   <w:num w:numId="2">
-    <w:abstractNumId w:val="41"/>
+    <w:abstractNumId w:val="42"/>
   </w:num>
   <w:num w:numId="3">
     <w:abstractNumId w:val="8"/>
   </w:num>
   <w:num w:numId="4">
-    <w:abstractNumId w:val="26"/>
+    <w:abstractNumId w:val="27"/>
   </w:num>
   <w:num w:numId="5">
-    <w:abstractNumId w:val="27"/>
+    <w:abstractNumId w:val="28"/>
   </w:num>
   <w:num w:numId="6">
-    <w:abstractNumId w:val="32"/>
+    <w:abstractNumId w:val="33"/>
   </w:num>
   <w:num w:numId="7">
     <w:abstractNumId w:val="3"/>
@@ -6660,7 +9496,7 @@
     <w:abstractNumId w:val="7"/>
   </w:num>
   <w:num w:numId="9">
-    <w:abstractNumId w:val="24"/>
+    <w:abstractNumId w:val="25"/>
   </w:num>
   <w:num w:numId="10">
     <w:abstractNumId w:val="12"/>
@@ -6696,34 +9532,34 @@
     <w:abstractNumId w:val="4"/>
   </w:num>
   <w:num w:numId="12">
-    <w:abstractNumId w:val="18"/>
+    <w:abstractNumId w:val="19"/>
   </w:num>
   <w:num w:numId="13">
     <w:abstractNumId w:val="1"/>
   </w:num>
   <w:num w:numId="14">
-    <w:abstractNumId w:val="31"/>
+    <w:abstractNumId w:val="32"/>
   </w:num>
   <w:num w:numId="15">
     <w:abstractNumId w:val="9"/>
   </w:num>
   <w:num w:numId="16">
-    <w:abstractNumId w:val="36"/>
+    <w:abstractNumId w:val="37"/>
   </w:num>
   <w:num w:numId="17">
-    <w:abstractNumId w:val="25"/>
+    <w:abstractNumId w:val="26"/>
   </w:num>
   <w:num w:numId="18">
-    <w:abstractNumId w:val="40"/>
+    <w:abstractNumId w:val="41"/>
   </w:num>
   <w:num w:numId="19">
-    <w:abstractNumId w:val="33"/>
+    <w:abstractNumId w:val="34"/>
   </w:num>
   <w:num w:numId="20">
-    <w:abstractNumId w:val="17"/>
+    <w:abstractNumId w:val="18"/>
   </w:num>
   <w:num w:numId="21">
-    <w:abstractNumId w:val="29"/>
+    <w:abstractNumId w:val="30"/>
   </w:num>
   <w:num w:numId="22">
     <w:abstractNumId w:val="11"/>
@@ -6741,55 +9577,58 @@
     <w:abstractNumId w:val="15"/>
   </w:num>
   <w:num w:numId="27">
-    <w:abstractNumId w:val="35"/>
+    <w:abstractNumId w:val="36"/>
   </w:num>
   <w:num w:numId="28">
-    <w:abstractNumId w:val="16"/>
+    <w:abstractNumId w:val="17"/>
   </w:num>
   <w:num w:numId="29">
-    <w:abstractNumId w:val="39"/>
+    <w:abstractNumId w:val="40"/>
   </w:num>
   <w:num w:numId="30">
-    <w:abstractNumId w:val="19"/>
+    <w:abstractNumId w:val="20"/>
   </w:num>
   <w:num w:numId="31">
     <w:abstractNumId w:val="10"/>
   </w:num>
   <w:num w:numId="32">
-    <w:abstractNumId w:val="34"/>
+    <w:abstractNumId w:val="35"/>
   </w:num>
   <w:num w:numId="33">
-    <w:abstractNumId w:val="37"/>
+    <w:abstractNumId w:val="38"/>
   </w:num>
   <w:num w:numId="34">
-    <w:abstractNumId w:val="23"/>
+    <w:abstractNumId w:val="24"/>
   </w:num>
   <w:num w:numId="35">
-    <w:abstractNumId w:val="38"/>
+    <w:abstractNumId w:val="39"/>
   </w:num>
   <w:num w:numId="36">
     <w:abstractNumId w:val="5"/>
   </w:num>
   <w:num w:numId="37">
-    <w:abstractNumId w:val="20"/>
+    <w:abstractNumId w:val="21"/>
   </w:num>
   <w:num w:numId="38">
     <w:abstractNumId w:val="13"/>
   </w:num>
   <w:num w:numId="39">
-    <w:abstractNumId w:val="28"/>
+    <w:abstractNumId w:val="29"/>
   </w:num>
   <w:num w:numId="40">
+    <w:abstractNumId w:val="23"/>
+  </w:num>
+  <w:num w:numId="41">
     <w:abstractNumId w:val="22"/>
   </w:num>
-  <w:num w:numId="41">
-    <w:abstractNumId w:val="21"/>
-  </w:num>
   <w:num w:numId="42">
-    <w:abstractNumId w:val="30"/>
+    <w:abstractNumId w:val="31"/>
   </w:num>
   <w:num w:numId="43">
     <w:abstractNumId w:val="4"/>
+  </w:num>
+  <w:num w:numId="44">
+    <w:abstractNumId w:val="16"/>
   </w:num>
 </w:numbering>
 </file>
@@ -7204,7 +10043,7 @@
     <w:link w:val="Heading1Char"/>
     <w:uiPriority w:val="9"/>
     <w:qFormat/>
-    <w:rsid w:val="009254B7"/>
+    <w:rsid w:val="00FA2C69"/>
     <w:pPr>
       <w:keepNext/>
       <w:keepLines/>
@@ -7215,7 +10054,7 @@
       <w:rFonts w:eastAsiaTheme="majorEastAsia" w:cstheme="majorBidi"/>
       <w:b/>
       <w:color w:val="642D08"/>
-      <w:sz w:val="40"/>
+      <w:sz w:val="44"/>
       <w:szCs w:val="32"/>
     </w:rPr>
   </w:style>
@@ -7226,7 +10065,7 @@
     <w:link w:val="Heading2Char"/>
     <w:uiPriority w:val="9"/>
     <w:qFormat/>
-    <w:rsid w:val="006E55B4"/>
+    <w:rsid w:val="001C5C9E"/>
     <w:pPr>
       <w:keepNext/>
       <w:keepLines/>
@@ -7243,6 +10082,7 @@
       <w:color w:val="7C380A"/>
       <w:sz w:val="36"/>
       <w:szCs w:val="36"/>
+      <w:lang w:val="bg-BG"/>
     </w:rPr>
   </w:style>
   <w:style w:type="paragraph" w:styleId="Heading3">
@@ -7316,7 +10156,6 @@
   <w:style w:type="character" w:default="1" w:styleId="DefaultParagraphFont">
     <w:name w:val="Default Paragraph Font"/>
     <w:uiPriority w:val="1"/>
-    <w:semiHidden/>
     <w:unhideWhenUsed/>
   </w:style>
   <w:style w:type="table" w:default="1" w:styleId="TableNormal">
@@ -7430,12 +10269,12 @@
     <w:basedOn w:val="DefaultParagraphFont"/>
     <w:link w:val="Heading1"/>
     <w:uiPriority w:val="9"/>
-    <w:rsid w:val="009254B7"/>
+    <w:rsid w:val="00FA2C69"/>
     <w:rPr>
       <w:rFonts w:eastAsiaTheme="majorEastAsia" w:cstheme="majorBidi"/>
       <w:b/>
       <w:color w:val="642D08"/>
-      <w:sz w:val="40"/>
+      <w:sz w:val="44"/>
       <w:szCs w:val="32"/>
     </w:rPr>
   </w:style>
@@ -7444,7 +10283,7 @@
     <w:basedOn w:val="DefaultParagraphFont"/>
     <w:link w:val="Heading2"/>
     <w:uiPriority w:val="9"/>
-    <w:rsid w:val="006E55B4"/>
+    <w:rsid w:val="001C5C9E"/>
     <w:rPr>
       <w:rFonts w:eastAsiaTheme="majorEastAsia" w:cstheme="majorBidi"/>
       <w:b/>
@@ -7452,6 +10291,7 @@
       <w:color w:val="7C380A"/>
       <w:sz w:val="36"/>
       <w:szCs w:val="36"/>
+      <w:lang w:val="bg-BG"/>
     </w:rPr>
   </w:style>
   <w:style w:type="paragraph" w:styleId="NormalWeb">
@@ -7596,7 +10436,6 @@
   <w:style w:type="paragraph" w:customStyle="1" w:styleId="Index">
     <w:name w:val="Index"/>
     <w:basedOn w:val="Normal"/>
-    <w:qFormat/>
     <w:rsid w:val="005054C7"/>
     <w:pPr>
       <w:suppressLineNumbers/>

</xml_diff>